<commit_message>
#12 New Matriz de Trazabilidad
Creada una primera versión de la matriz de trazabilidad de los requisitos y los casos de uso del proyecto, utilizando una hoja de cálculo de Excel para ello.
</commit_message>
<xml_diff>
--- a/requeriments/v2/Planteamiento de CU-Req.docx
+++ b/requeriments/v2/Planteamiento de CU-Req.docx
@@ -545,6 +545,12 @@
       </w:r>
     </w:p>
     <w:p/>
+    <w:p/>
+    <w:p/>
+    <w:p/>
+    <w:p/>
+    <w:p/>
+    <w:p/>
     <w:p>
       <w:pPr>
         <w:rPr>
@@ -559,10 +565,590 @@
           <w:bCs/>
           <w:u w:val="single"/>
         </w:rPr>
+        <w:lastRenderedPageBreak/>
         <w:t>REQUISITOS</w:t>
       </w:r>
     </w:p>
-    <w:p/>
+    <w:p>
+      <w:pPr>
+        <w:pStyle w:val="Prrafodelista"/>
+        <w:numPr>
+          <w:ilvl w:val="0"/>
+          <w:numId w:val="1"/>
+        </w:numPr>
+      </w:pPr>
+      <w:r>
+        <w:t>RF-001: Conexión con base de datos.</w:t>
+      </w:r>
+    </w:p>
+    <w:p>
+      <w:pPr>
+        <w:pStyle w:val="Prrafodelista"/>
+        <w:numPr>
+          <w:ilvl w:val="0"/>
+          <w:numId w:val="1"/>
+        </w:numPr>
+      </w:pPr>
+      <w:r>
+        <w:t>RF-002: Login/Registro al abrir la app.</w:t>
+      </w:r>
+    </w:p>
+    <w:p>
+      <w:pPr>
+        <w:pStyle w:val="Prrafodelista"/>
+        <w:numPr>
+          <w:ilvl w:val="0"/>
+          <w:numId w:val="1"/>
+        </w:numPr>
+      </w:pPr>
+      <w:r>
+        <w:t>RF-003: Formulario de registro.</w:t>
+      </w:r>
+    </w:p>
+    <w:p>
+      <w:pPr>
+        <w:pStyle w:val="Prrafodelista"/>
+        <w:numPr>
+          <w:ilvl w:val="0"/>
+          <w:numId w:val="1"/>
+        </w:numPr>
+      </w:pPr>
+      <w:r>
+        <w:t>RF-004: Formulario de inicio de sesión.</w:t>
+      </w:r>
+    </w:p>
+    <w:p>
+      <w:pPr>
+        <w:pStyle w:val="Prrafodelista"/>
+        <w:numPr>
+          <w:ilvl w:val="0"/>
+          <w:numId w:val="1"/>
+        </w:numPr>
+      </w:pPr>
+      <w:r>
+        <w:t>RF-005: Formato del DNI/NIF.</w:t>
+      </w:r>
+    </w:p>
+    <w:p>
+      <w:pPr>
+        <w:pStyle w:val="Prrafodelista"/>
+        <w:numPr>
+          <w:ilvl w:val="0"/>
+          <w:numId w:val="1"/>
+        </w:numPr>
+      </w:pPr>
+      <w:r>
+        <w:t>RF-006: Límites de la contraseña.</w:t>
+      </w:r>
+    </w:p>
+    <w:p>
+      <w:pPr>
+        <w:pStyle w:val="Prrafodelista"/>
+        <w:numPr>
+          <w:ilvl w:val="0"/>
+          <w:numId w:val="1"/>
+        </w:numPr>
+      </w:pPr>
+      <w:r>
+        <w:t>RF-007: Pantalla principal de la app.</w:t>
+      </w:r>
+    </w:p>
+    <w:p>
+      <w:pPr>
+        <w:pStyle w:val="Prrafodelista"/>
+        <w:numPr>
+          <w:ilvl w:val="0"/>
+          <w:numId w:val="1"/>
+        </w:numPr>
+      </w:pPr>
+      <w:r>
+        <w:t>RF-008: Registro del usuario/paciente.</w:t>
+      </w:r>
+    </w:p>
+    <w:p>
+      <w:pPr>
+        <w:pStyle w:val="Prrafodelista"/>
+        <w:numPr>
+          <w:ilvl w:val="0"/>
+          <w:numId w:val="1"/>
+        </w:numPr>
+      </w:pPr>
+      <w:r>
+        <w:t>RF-009: Uso de la tecnología BLE.</w:t>
+      </w:r>
+    </w:p>
+    <w:p>
+      <w:pPr>
+        <w:pStyle w:val="Prrafodelista"/>
+        <w:numPr>
+          <w:ilvl w:val="0"/>
+          <w:numId w:val="1"/>
+        </w:numPr>
+      </w:pPr>
+      <w:r>
+        <w:t>RF-010: Gestión de dispositivos BLE.</w:t>
+      </w:r>
+    </w:p>
+    <w:p>
+      <w:pPr>
+        <w:pStyle w:val="Prrafodelista"/>
+        <w:numPr>
+          <w:ilvl w:val="0"/>
+          <w:numId w:val="1"/>
+        </w:numPr>
+      </w:pPr>
+      <w:r>
+        <w:t>RF-011: Búsqueda de dispositivos BLE.</w:t>
+      </w:r>
+    </w:p>
+    <w:p>
+      <w:pPr>
+        <w:pStyle w:val="Prrafodelista"/>
+        <w:numPr>
+          <w:ilvl w:val="0"/>
+          <w:numId w:val="1"/>
+        </w:numPr>
+      </w:pPr>
+      <w:r>
+        <w:t>RF-012: Vinculación de dispositivos BLE.</w:t>
+      </w:r>
+    </w:p>
+    <w:p>
+      <w:pPr>
+        <w:pStyle w:val="Prrafodelista"/>
+        <w:numPr>
+          <w:ilvl w:val="0"/>
+          <w:numId w:val="1"/>
+        </w:numPr>
+      </w:pPr>
+      <w:r>
+        <w:t>RF-013: Visualización de dispositivos vinculados.</w:t>
+      </w:r>
+    </w:p>
+    <w:p>
+      <w:pPr>
+        <w:pStyle w:val="Prrafodelista"/>
+        <w:numPr>
+          <w:ilvl w:val="0"/>
+          <w:numId w:val="1"/>
+        </w:numPr>
+      </w:pPr>
+      <w:r>
+        <w:t>RF-014: Conexión de los dispositivos vinculados.</w:t>
+      </w:r>
+    </w:p>
+    <w:p>
+      <w:pPr>
+        <w:pStyle w:val="Prrafodelista"/>
+        <w:numPr>
+          <w:ilvl w:val="0"/>
+          <w:numId w:val="1"/>
+        </w:numPr>
+      </w:pPr>
+      <w:r>
+        <w:t>RF-015: Desconexión de los dispositivos vinculados.</w:t>
+      </w:r>
+    </w:p>
+    <w:p>
+      <w:pPr>
+        <w:pStyle w:val="Prrafodelista"/>
+        <w:numPr>
+          <w:ilvl w:val="0"/>
+          <w:numId w:val="1"/>
+        </w:numPr>
+      </w:pPr>
+      <w:r>
+        <w:t>RF-016: Desvinculación de todos los dispositivos BLE.</w:t>
+      </w:r>
+    </w:p>
+    <w:p>
+      <w:pPr>
+        <w:pStyle w:val="Prrafodelista"/>
+        <w:numPr>
+          <w:ilvl w:val="0"/>
+          <w:numId w:val="1"/>
+        </w:numPr>
+      </w:pPr>
+      <w:r>
+        <w:t>RF-017: Desvinculación de dispositivo BLE de forma individual.</w:t>
+      </w:r>
+    </w:p>
+    <w:p>
+      <w:pPr>
+        <w:pStyle w:val="Prrafodelista"/>
+        <w:numPr>
+          <w:ilvl w:val="0"/>
+          <w:numId w:val="1"/>
+        </w:numPr>
+      </w:pPr>
+      <w:r>
+        <w:t>RF-018: Botón para inicio de mediciones de las señales.</w:t>
+      </w:r>
+    </w:p>
+    <w:p>
+      <w:pPr>
+        <w:pStyle w:val="Prrafodelista"/>
+        <w:numPr>
+          <w:ilvl w:val="0"/>
+          <w:numId w:val="1"/>
+        </w:numPr>
+      </w:pPr>
+      <w:r>
+        <w:t>RF-019: Pantalla de visualización de mediciones.</w:t>
+      </w:r>
+    </w:p>
+    <w:p>
+      <w:pPr>
+        <w:pStyle w:val="Prrafodelista"/>
+        <w:numPr>
+          <w:ilvl w:val="0"/>
+          <w:numId w:val="1"/>
+        </w:numPr>
+      </w:pPr>
+      <w:r>
+        <w:t>RF-020: Botón para detener la medición de las señales.</w:t>
+      </w:r>
+    </w:p>
+    <w:p>
+      <w:pPr>
+        <w:pStyle w:val="Prrafodelista"/>
+        <w:numPr>
+          <w:ilvl w:val="0"/>
+          <w:numId w:val="1"/>
+        </w:numPr>
+      </w:pPr>
+      <w:r>
+        <w:t>RF-021: Límites de las señales.</w:t>
+      </w:r>
+    </w:p>
+    <w:p>
+      <w:pPr>
+        <w:pStyle w:val="Prrafodelista"/>
+        <w:numPr>
+          <w:ilvl w:val="0"/>
+          <w:numId w:val="1"/>
+        </w:numPr>
+      </w:pPr>
+      <w:r>
+        <w:t>RF-022: Notificar al detectar valores anormales.</w:t>
+      </w:r>
+    </w:p>
+    <w:p>
+      <w:pPr>
+        <w:pStyle w:val="Prrafodelista"/>
+        <w:numPr>
+          <w:ilvl w:val="0"/>
+          <w:numId w:val="1"/>
+        </w:numPr>
+      </w:pPr>
+      <w:r>
+        <w:t>RF-023: Configuración de las notificaciones.</w:t>
+      </w:r>
+    </w:p>
+    <w:p>
+      <w:pPr>
+        <w:pStyle w:val="Prrafodelista"/>
+        <w:numPr>
+          <w:ilvl w:val="0"/>
+          <w:numId w:val="1"/>
+        </w:numPr>
+      </w:pPr>
+      <w:r>
+        <w:t>RF-024: Resumen de las señales fisiológicas.</w:t>
+      </w:r>
+    </w:p>
+    <w:p>
+      <w:pPr>
+        <w:pStyle w:val="Prrafodelista"/>
+        <w:numPr>
+          <w:ilvl w:val="0"/>
+          <w:numId w:val="1"/>
+        </w:numPr>
+      </w:pPr>
+      <w:r>
+        <w:t>RF-025: Guardado de las señales medidas.</w:t>
+      </w:r>
+    </w:p>
+    <w:p>
+      <w:pPr>
+        <w:pStyle w:val="Prrafodelista"/>
+        <w:numPr>
+          <w:ilvl w:val="0"/>
+          <w:numId w:val="1"/>
+        </w:numPr>
+      </w:pPr>
+      <w:r>
+        <w:t>RF-026: Descartado de las señales medidas.</w:t>
+      </w:r>
+    </w:p>
+    <w:p>
+      <w:pPr>
+        <w:pStyle w:val="Prrafodelista"/>
+        <w:numPr>
+          <w:ilvl w:val="0"/>
+          <w:numId w:val="1"/>
+        </w:numPr>
+      </w:pPr>
+      <w:r>
+        <w:t>RF-027: Consulta de datos de un usuario.</w:t>
+      </w:r>
+    </w:p>
+    <w:p>
+      <w:pPr>
+        <w:pStyle w:val="Prrafodelista"/>
+        <w:numPr>
+          <w:ilvl w:val="0"/>
+          <w:numId w:val="1"/>
+        </w:numPr>
+      </w:pPr>
+      <w:r>
+        <w:t>RF-028: Pantalla de datos del usuario.</w:t>
+      </w:r>
+    </w:p>
+    <w:p>
+      <w:pPr>
+        <w:pStyle w:val="Prrafodelista"/>
+        <w:numPr>
+          <w:ilvl w:val="0"/>
+          <w:numId w:val="1"/>
+        </w:numPr>
+      </w:pPr>
+      <w:r>
+        <w:t>RF-029: Modificación de los resultados de las sesiones.</w:t>
+      </w:r>
+    </w:p>
+    <w:p>
+      <w:pPr>
+        <w:pStyle w:val="Prrafodelista"/>
+        <w:numPr>
+          <w:ilvl w:val="0"/>
+          <w:numId w:val="1"/>
+        </w:numPr>
+      </w:pPr>
+      <w:r>
+        <w:t>RF-030: Consulta del registro de una sesión.</w:t>
+      </w:r>
+    </w:p>
+    <w:p>
+      <w:pPr>
+        <w:pStyle w:val="Prrafodelista"/>
+        <w:numPr>
+          <w:ilvl w:val="0"/>
+          <w:numId w:val="1"/>
+        </w:numPr>
+      </w:pPr>
+      <w:r>
+        <w:t>RF-031: Borrado del registro de una sesión.</w:t>
+      </w:r>
+    </w:p>
+    <w:p>
+      <w:pPr>
+        <w:pStyle w:val="Prrafodelista"/>
+        <w:numPr>
+          <w:ilvl w:val="0"/>
+          <w:numId w:val="1"/>
+        </w:numPr>
+      </w:pPr>
+      <w:r>
+        <w:t>RF-032: Borrado de todas las sesiones de un usuario.</w:t>
+      </w:r>
+    </w:p>
+    <w:p>
+      <w:pPr>
+        <w:pStyle w:val="Prrafodelista"/>
+        <w:numPr>
+          <w:ilvl w:val="0"/>
+          <w:numId w:val="1"/>
+        </w:numPr>
+      </w:pPr>
+      <w:r>
+        <w:t>RF-033: Confirmación del borrado de las sesiones.</w:t>
+      </w:r>
+    </w:p>
+    <w:p>
+      <w:pPr>
+        <w:pStyle w:val="Prrafodelista"/>
+        <w:numPr>
+          <w:ilvl w:val="0"/>
+          <w:numId w:val="1"/>
+        </w:numPr>
+      </w:pPr>
+      <w:r>
+        <w:t>RF-034: Modificación de los datos del usuario.</w:t>
+      </w:r>
+    </w:p>
+    <w:p>
+      <w:pPr>
+        <w:pStyle w:val="Prrafodelista"/>
+        <w:numPr>
+          <w:ilvl w:val="0"/>
+          <w:numId w:val="1"/>
+        </w:numPr>
+      </w:pPr>
+      <w:r>
+        <w:t>RF-035: Borrado del usuario.</w:t>
+      </w:r>
+    </w:p>
+    <w:p>
+      <w:pPr>
+        <w:pStyle w:val="Prrafodelista"/>
+        <w:numPr>
+          <w:ilvl w:val="0"/>
+          <w:numId w:val="1"/>
+        </w:numPr>
+      </w:pPr>
+      <w:r>
+        <w:t>RF-036: Confirmación ante cambios del usuario.</w:t>
+      </w:r>
+    </w:p>
+    <w:p>
+      <w:pPr>
+        <w:pStyle w:val="Prrafodelista"/>
+        <w:numPr>
+          <w:ilvl w:val="0"/>
+          <w:numId w:val="1"/>
+        </w:numPr>
+      </w:pPr>
+      <w:r>
+        <w:t>RF-037: Consulta de datos del sanitario/investigador.</w:t>
+      </w:r>
+    </w:p>
+    <w:p>
+      <w:pPr>
+        <w:pStyle w:val="Prrafodelista"/>
+        <w:numPr>
+          <w:ilvl w:val="0"/>
+          <w:numId w:val="1"/>
+        </w:numPr>
+      </w:pPr>
+      <w:r>
+        <w:t>RF-038: Búsqueda de perfiles de otros sanitarios/investigadores.</w:t>
+      </w:r>
+    </w:p>
+    <w:p>
+      <w:pPr>
+        <w:pStyle w:val="Prrafodelista"/>
+        <w:numPr>
+          <w:ilvl w:val="0"/>
+          <w:numId w:val="1"/>
+        </w:numPr>
+      </w:pPr>
+      <w:r>
+        <w:t>RF-039: Pantalla de datos del sanitario/investigador.</w:t>
+      </w:r>
+    </w:p>
+    <w:p>
+      <w:pPr>
+        <w:pStyle w:val="Prrafodelista"/>
+        <w:numPr>
+          <w:ilvl w:val="0"/>
+          <w:numId w:val="1"/>
+        </w:numPr>
+      </w:pPr>
+      <w:r>
+        <w:t>RF-040: Cambio de contraseña del sanitario/investigador.</w:t>
+      </w:r>
+    </w:p>
+    <w:p>
+      <w:pPr>
+        <w:pStyle w:val="Prrafodelista"/>
+        <w:numPr>
+          <w:ilvl w:val="0"/>
+          <w:numId w:val="1"/>
+        </w:numPr>
+      </w:pPr>
+      <w:r>
+        <w:t>RF-041: Comprobación de contraseña actual.</w:t>
+      </w:r>
+    </w:p>
+    <w:p>
+      <w:pPr>
+        <w:pStyle w:val="Prrafodelista"/>
+        <w:numPr>
+          <w:ilvl w:val="0"/>
+          <w:numId w:val="1"/>
+        </w:numPr>
+      </w:pPr>
+      <w:r>
+        <w:t xml:space="preserve">RF-042: </w:t>
+      </w:r>
+      <w:r>
+        <w:t>Comprobación de nueva contraseña.</w:t>
+      </w:r>
+    </w:p>
+    <w:p>
+      <w:pPr>
+        <w:pStyle w:val="Prrafodelista"/>
+        <w:numPr>
+          <w:ilvl w:val="0"/>
+          <w:numId w:val="1"/>
+        </w:numPr>
+      </w:pPr>
+      <w:r>
+        <w:t>RF-043: Comprobación de confirmación de contraseña.</w:t>
+      </w:r>
+    </w:p>
+    <w:p>
+      <w:pPr>
+        <w:pStyle w:val="Prrafodelista"/>
+        <w:numPr>
+          <w:ilvl w:val="0"/>
+          <w:numId w:val="1"/>
+        </w:numPr>
+      </w:pPr>
+      <w:r>
+        <w:t>RF-044: Modificación de los datos del investigador/sanitario.</w:t>
+      </w:r>
+    </w:p>
+    <w:p>
+      <w:pPr>
+        <w:pStyle w:val="Prrafodelista"/>
+        <w:numPr>
+          <w:ilvl w:val="0"/>
+          <w:numId w:val="1"/>
+        </w:numPr>
+      </w:pPr>
+      <w:r>
+        <w:t>RF-045: Borrado del investigador/sanitario.</w:t>
+      </w:r>
+    </w:p>
+    <w:p>
+      <w:pPr>
+        <w:pStyle w:val="Prrafodelista"/>
+        <w:numPr>
+          <w:ilvl w:val="0"/>
+          <w:numId w:val="1"/>
+        </w:numPr>
+      </w:pPr>
+      <w:r>
+        <w:t>RF-046: Confirmación ante cambios del sanitario/investigador.</w:t>
+      </w:r>
+    </w:p>
+    <w:p>
+      <w:pPr>
+        <w:pStyle w:val="Prrafodelista"/>
+        <w:numPr>
+          <w:ilvl w:val="0"/>
+          <w:numId w:val="1"/>
+        </w:numPr>
+      </w:pPr>
+      <w:r>
+        <w:lastRenderedPageBreak/>
+        <w:t>RF-047: Botón de cierre de sesión.</w:t>
+      </w:r>
+    </w:p>
+    <w:p>
+      <w:pPr>
+        <w:pStyle w:val="Prrafodelista"/>
+        <w:numPr>
+          <w:ilvl w:val="0"/>
+          <w:numId w:val="1"/>
+        </w:numPr>
+      </w:pPr>
+      <w:r>
+        <w:t>RF-048: Confirmación de cierre de sesión.</w:t>
+      </w:r>
+    </w:p>
     <w:sectPr>
       <w:pgSz w:w="11906" w:h="16838"/>
       <w:pgMar w:top="1440" w:right="1440" w:bottom="1440" w:left="1440" w:header="720" w:footer="720" w:gutter="0"/>

</xml_diff>

<commit_message>
#13 Updated Matriz y Requisitos
Se ha revisado la Matriz de Trazabilidad. Durante la revisión, se ha visto necesario elaborar nuevos Requisitos Funcionales que no estaban previstos ni incorporados a la lista, actualizando el listado de RF. Estos cambios se han visto reflejados en la Matriz de Trazabilidad, que queda prácticamente terminada a falta de la revisión de los tutores.
</commit_message>
<xml_diff>
--- a/requeriments/v2/Planteamiento de CU-Req.docx
+++ b/requeriments/v2/Planteamiento de CU-Req.docx
@@ -734,343 +734,586 @@
         </w:numPr>
       </w:pPr>
       <w:r>
-        <w:t>RF-014: Conexión de los dispositivos vinculados.</w:t>
-      </w:r>
-    </w:p>
-    <w:p>
-      <w:pPr>
-        <w:pStyle w:val="Prrafodelista"/>
-        <w:numPr>
-          <w:ilvl w:val="0"/>
-          <w:numId w:val="1"/>
-        </w:numPr>
-      </w:pPr>
-      <w:r>
-        <w:t>RF-015: Desconexión de los dispositivos vinculados.</w:t>
-      </w:r>
-    </w:p>
-    <w:p>
-      <w:pPr>
-        <w:pStyle w:val="Prrafodelista"/>
-        <w:numPr>
-          <w:ilvl w:val="0"/>
-          <w:numId w:val="1"/>
-        </w:numPr>
-      </w:pPr>
-      <w:r>
-        <w:t>RF-016: Desvinculación de todos los dispositivos BLE.</w:t>
-      </w:r>
-    </w:p>
-    <w:p>
-      <w:pPr>
-        <w:pStyle w:val="Prrafodelista"/>
-        <w:numPr>
-          <w:ilvl w:val="0"/>
-          <w:numId w:val="1"/>
-        </w:numPr>
-      </w:pPr>
-      <w:r>
-        <w:t>RF-017: Desvinculación de dispositivo BLE de forma individual.</w:t>
-      </w:r>
-    </w:p>
-    <w:p>
-      <w:pPr>
-        <w:pStyle w:val="Prrafodelista"/>
-        <w:numPr>
-          <w:ilvl w:val="0"/>
-          <w:numId w:val="1"/>
-        </w:numPr>
-      </w:pPr>
-      <w:r>
-        <w:t>RF-018: Botón para inicio de mediciones de las señales.</w:t>
-      </w:r>
-    </w:p>
-    <w:p>
-      <w:pPr>
-        <w:pStyle w:val="Prrafodelista"/>
-        <w:numPr>
-          <w:ilvl w:val="0"/>
-          <w:numId w:val="1"/>
-        </w:numPr>
-      </w:pPr>
-      <w:r>
-        <w:t>RF-019: Pantalla de visualización de mediciones.</w:t>
-      </w:r>
-    </w:p>
-    <w:p>
-      <w:pPr>
-        <w:pStyle w:val="Prrafodelista"/>
-        <w:numPr>
-          <w:ilvl w:val="0"/>
-          <w:numId w:val="1"/>
-        </w:numPr>
-      </w:pPr>
-      <w:r>
-        <w:t>RF-020: Botón para detener la medición de las señales.</w:t>
-      </w:r>
-    </w:p>
-    <w:p>
-      <w:pPr>
-        <w:pStyle w:val="Prrafodelista"/>
-        <w:numPr>
-          <w:ilvl w:val="0"/>
-          <w:numId w:val="1"/>
-        </w:numPr>
-      </w:pPr>
-      <w:r>
-        <w:t>RF-021: Límites de las señales.</w:t>
-      </w:r>
-    </w:p>
-    <w:p>
-      <w:pPr>
-        <w:pStyle w:val="Prrafodelista"/>
-        <w:numPr>
-          <w:ilvl w:val="0"/>
-          <w:numId w:val="1"/>
-        </w:numPr>
-      </w:pPr>
-      <w:r>
-        <w:t>RF-022: Notificar al detectar valores anormales.</w:t>
-      </w:r>
-    </w:p>
-    <w:p>
-      <w:pPr>
-        <w:pStyle w:val="Prrafodelista"/>
-        <w:numPr>
-          <w:ilvl w:val="0"/>
-          <w:numId w:val="1"/>
-        </w:numPr>
-      </w:pPr>
-      <w:r>
-        <w:t>RF-023: Configuración de las notificaciones.</w:t>
-      </w:r>
-    </w:p>
-    <w:p>
-      <w:pPr>
-        <w:pStyle w:val="Prrafodelista"/>
-        <w:numPr>
-          <w:ilvl w:val="0"/>
-          <w:numId w:val="1"/>
-        </w:numPr>
-      </w:pPr>
-      <w:r>
-        <w:t>RF-024: Resumen de las señales fisiológicas.</w:t>
-      </w:r>
-    </w:p>
-    <w:p>
-      <w:pPr>
-        <w:pStyle w:val="Prrafodelista"/>
-        <w:numPr>
-          <w:ilvl w:val="0"/>
-          <w:numId w:val="1"/>
-        </w:numPr>
-      </w:pPr>
-      <w:r>
-        <w:t>RF-025: Guardado de las señales medidas.</w:t>
-      </w:r>
-    </w:p>
-    <w:p>
-      <w:pPr>
-        <w:pStyle w:val="Prrafodelista"/>
-        <w:numPr>
-          <w:ilvl w:val="0"/>
-          <w:numId w:val="1"/>
-        </w:numPr>
-      </w:pPr>
-      <w:r>
-        <w:t>RF-026: Descartado de las señales medidas.</w:t>
-      </w:r>
-    </w:p>
-    <w:p>
-      <w:pPr>
-        <w:pStyle w:val="Prrafodelista"/>
-        <w:numPr>
-          <w:ilvl w:val="0"/>
-          <w:numId w:val="1"/>
-        </w:numPr>
-      </w:pPr>
-      <w:r>
-        <w:t>RF-027: Consulta de datos de un usuario.</w:t>
-      </w:r>
-    </w:p>
-    <w:p>
-      <w:pPr>
-        <w:pStyle w:val="Prrafodelista"/>
-        <w:numPr>
-          <w:ilvl w:val="0"/>
-          <w:numId w:val="1"/>
-        </w:numPr>
-      </w:pPr>
-      <w:r>
-        <w:t>RF-028: Pantalla de datos del usuario.</w:t>
-      </w:r>
-    </w:p>
-    <w:p>
-      <w:pPr>
-        <w:pStyle w:val="Prrafodelista"/>
-        <w:numPr>
-          <w:ilvl w:val="0"/>
-          <w:numId w:val="1"/>
-        </w:numPr>
-      </w:pPr>
-      <w:r>
-        <w:t>RF-029: Modificación de los resultados de las sesiones.</w:t>
-      </w:r>
-    </w:p>
-    <w:p>
-      <w:pPr>
-        <w:pStyle w:val="Prrafodelista"/>
-        <w:numPr>
-          <w:ilvl w:val="0"/>
-          <w:numId w:val="1"/>
-        </w:numPr>
-      </w:pPr>
-      <w:r>
-        <w:t>RF-030: Consulta del registro de una sesión.</w:t>
-      </w:r>
-    </w:p>
-    <w:p>
-      <w:pPr>
-        <w:pStyle w:val="Prrafodelista"/>
-        <w:numPr>
-          <w:ilvl w:val="0"/>
-          <w:numId w:val="1"/>
-        </w:numPr>
-      </w:pPr>
-      <w:r>
-        <w:t>RF-031: Borrado del registro de una sesión.</w:t>
-      </w:r>
-    </w:p>
-    <w:p>
-      <w:pPr>
-        <w:pStyle w:val="Prrafodelista"/>
-        <w:numPr>
-          <w:ilvl w:val="0"/>
-          <w:numId w:val="1"/>
-        </w:numPr>
-      </w:pPr>
-      <w:r>
-        <w:t>RF-032: Borrado de todas las sesiones de un usuario.</w:t>
-      </w:r>
-    </w:p>
-    <w:p>
-      <w:pPr>
-        <w:pStyle w:val="Prrafodelista"/>
-        <w:numPr>
-          <w:ilvl w:val="0"/>
-          <w:numId w:val="1"/>
-        </w:numPr>
-      </w:pPr>
-      <w:r>
-        <w:t>RF-033: Confirmación del borrado de las sesiones.</w:t>
-      </w:r>
-    </w:p>
-    <w:p>
-      <w:pPr>
-        <w:pStyle w:val="Prrafodelista"/>
-        <w:numPr>
-          <w:ilvl w:val="0"/>
-          <w:numId w:val="1"/>
-        </w:numPr>
-      </w:pPr>
-      <w:r>
-        <w:t>RF-034: Modificación de los datos del usuario.</w:t>
-      </w:r>
-    </w:p>
-    <w:p>
-      <w:pPr>
-        <w:pStyle w:val="Prrafodelista"/>
-        <w:numPr>
-          <w:ilvl w:val="0"/>
-          <w:numId w:val="1"/>
-        </w:numPr>
-      </w:pPr>
-      <w:r>
-        <w:t>RF-035: Borrado del usuario.</w:t>
-      </w:r>
-    </w:p>
-    <w:p>
-      <w:pPr>
-        <w:pStyle w:val="Prrafodelista"/>
-        <w:numPr>
-          <w:ilvl w:val="0"/>
-          <w:numId w:val="1"/>
-        </w:numPr>
-      </w:pPr>
-      <w:r>
-        <w:t>RF-036: Confirmación ante cambios del usuario.</w:t>
-      </w:r>
-    </w:p>
-    <w:p>
-      <w:pPr>
-        <w:pStyle w:val="Prrafodelista"/>
-        <w:numPr>
-          <w:ilvl w:val="0"/>
-          <w:numId w:val="1"/>
-        </w:numPr>
-      </w:pPr>
-      <w:r>
-        <w:t>RF-037: Consulta de datos del sanitario/investigador.</w:t>
-      </w:r>
-    </w:p>
-    <w:p>
-      <w:pPr>
-        <w:pStyle w:val="Prrafodelista"/>
-        <w:numPr>
-          <w:ilvl w:val="0"/>
-          <w:numId w:val="1"/>
-        </w:numPr>
-      </w:pPr>
-      <w:r>
-        <w:t>RF-038: Búsqueda de perfiles de otros sanitarios/investigadores.</w:t>
-      </w:r>
-    </w:p>
-    <w:p>
-      <w:pPr>
-        <w:pStyle w:val="Prrafodelista"/>
-        <w:numPr>
-          <w:ilvl w:val="0"/>
-          <w:numId w:val="1"/>
-        </w:numPr>
-      </w:pPr>
-      <w:r>
-        <w:t>RF-039: Pantalla de datos del sanitario/investigador.</w:t>
-      </w:r>
-    </w:p>
-    <w:p>
-      <w:pPr>
-        <w:pStyle w:val="Prrafodelista"/>
-        <w:numPr>
-          <w:ilvl w:val="0"/>
-          <w:numId w:val="1"/>
-        </w:numPr>
-      </w:pPr>
-      <w:r>
-        <w:t>RF-040: Cambio de contraseña del sanitario/investigador.</w:t>
-      </w:r>
-    </w:p>
-    <w:p>
-      <w:pPr>
-        <w:pStyle w:val="Prrafodelista"/>
-        <w:numPr>
-          <w:ilvl w:val="0"/>
-          <w:numId w:val="1"/>
-        </w:numPr>
-      </w:pPr>
-      <w:r>
-        <w:t>RF-041: Comprobación de contraseña actual.</w:t>
-      </w:r>
-    </w:p>
-    <w:p>
-      <w:pPr>
-        <w:pStyle w:val="Prrafodelista"/>
-        <w:numPr>
-          <w:ilvl w:val="0"/>
-          <w:numId w:val="1"/>
-        </w:numPr>
-      </w:pPr>
-      <w:r>
-        <w:t xml:space="preserve">RF-042: </w:t>
+        <w:t xml:space="preserve">RF-014: Conexión </w:t>
+      </w:r>
+      <w:r>
+        <w:t xml:space="preserve">simultánea </w:t>
+      </w:r>
+      <w:r>
+        <w:t>de los dispositivos vinculados.</w:t>
+      </w:r>
+    </w:p>
+    <w:p>
+      <w:pPr>
+        <w:pStyle w:val="Prrafodelista"/>
+        <w:numPr>
+          <w:ilvl w:val="0"/>
+          <w:numId w:val="1"/>
+        </w:numPr>
+      </w:pPr>
+      <w:r>
+        <w:t>RF-015: Conexión individual de los dispositivos vinculados.</w:t>
+      </w:r>
+    </w:p>
+    <w:p>
+      <w:pPr>
+        <w:pStyle w:val="Prrafodelista"/>
+        <w:numPr>
+          <w:ilvl w:val="0"/>
+          <w:numId w:val="1"/>
+        </w:numPr>
+      </w:pPr>
+      <w:r>
+        <w:t>RF-016: Fallo en la conexión individual de un dispositivo vinculado.</w:t>
+      </w:r>
+    </w:p>
+    <w:p>
+      <w:pPr>
+        <w:pStyle w:val="Prrafodelista"/>
+        <w:numPr>
+          <w:ilvl w:val="0"/>
+          <w:numId w:val="1"/>
+        </w:numPr>
+      </w:pPr>
+      <w:r>
+        <w:t>RF-01</w:t>
+      </w:r>
+      <w:r>
+        <w:t>7</w:t>
+      </w:r>
+      <w:r>
+        <w:t>: Visualización de los dispositivos conectados.</w:t>
+      </w:r>
+    </w:p>
+    <w:p>
+      <w:pPr>
+        <w:pStyle w:val="Prrafodelista"/>
+        <w:numPr>
+          <w:ilvl w:val="0"/>
+          <w:numId w:val="1"/>
+        </w:numPr>
+      </w:pPr>
+      <w:r>
+        <w:t>RF-01</w:t>
+      </w:r>
+      <w:r>
+        <w:t>8</w:t>
+      </w:r>
+      <w:r>
+        <w:t>: Desconexión</w:t>
+      </w:r>
+      <w:r>
+        <w:t xml:space="preserve"> simultánea</w:t>
+      </w:r>
+      <w:r>
+        <w:t xml:space="preserve"> de los dispositivos vinculados.</w:t>
+      </w:r>
+    </w:p>
+    <w:p>
+      <w:pPr>
+        <w:pStyle w:val="Prrafodelista"/>
+        <w:numPr>
+          <w:ilvl w:val="0"/>
+          <w:numId w:val="1"/>
+        </w:numPr>
+      </w:pPr>
+      <w:r>
+        <w:t>RF-019: Desconexión individual de los dispositivos vinculados.</w:t>
+      </w:r>
+    </w:p>
+    <w:p>
+      <w:pPr>
+        <w:pStyle w:val="Prrafodelista"/>
+        <w:numPr>
+          <w:ilvl w:val="0"/>
+          <w:numId w:val="1"/>
+        </w:numPr>
+      </w:pPr>
+      <w:r>
+        <w:t>RF-0</w:t>
+      </w:r>
+      <w:r>
+        <w:t>20</w:t>
+      </w:r>
+      <w:r>
+        <w:t>: Desvinculación de todos los dispositivos BLE.</w:t>
+      </w:r>
+    </w:p>
+    <w:p>
+      <w:pPr>
+        <w:pStyle w:val="Prrafodelista"/>
+        <w:numPr>
+          <w:ilvl w:val="0"/>
+          <w:numId w:val="1"/>
+        </w:numPr>
+      </w:pPr>
+      <w:r>
+        <w:t>RF-0</w:t>
+      </w:r>
+      <w:r>
+        <w:t>2</w:t>
+      </w:r>
+      <w:r>
+        <w:t>1: Desvinculación de dispositivo BLE de forma individual.</w:t>
+      </w:r>
+    </w:p>
+    <w:p>
+      <w:pPr>
+        <w:pStyle w:val="Prrafodelista"/>
+        <w:numPr>
+          <w:ilvl w:val="0"/>
+          <w:numId w:val="1"/>
+        </w:numPr>
+      </w:pPr>
+      <w:r>
+        <w:t>RF-0</w:t>
+      </w:r>
+      <w:r>
+        <w:t>22</w:t>
+      </w:r>
+      <w:r>
+        <w:t>: Botón para inicio de mediciones de las señales.</w:t>
+      </w:r>
+    </w:p>
+    <w:p>
+      <w:pPr>
+        <w:pStyle w:val="Prrafodelista"/>
+        <w:numPr>
+          <w:ilvl w:val="0"/>
+          <w:numId w:val="1"/>
+        </w:numPr>
+      </w:pPr>
+      <w:r>
+        <w:t>RF-0</w:t>
+      </w:r>
+      <w:r>
+        <w:t>2</w:t>
+      </w:r>
+      <w:r>
+        <w:t>3</w:t>
+      </w:r>
+      <w:r>
+        <w:t>: Pantalla de visualización de mediciones.</w:t>
+      </w:r>
+    </w:p>
+    <w:p>
+      <w:pPr>
+        <w:pStyle w:val="Prrafodelista"/>
+        <w:numPr>
+          <w:ilvl w:val="0"/>
+          <w:numId w:val="1"/>
+        </w:numPr>
+      </w:pPr>
+      <w:r>
+        <w:t>RF-02</w:t>
+      </w:r>
+      <w:r>
+        <w:t>4</w:t>
+      </w:r>
+      <w:r>
+        <w:t>: Botón para detener la medición de las señales.</w:t>
+      </w:r>
+    </w:p>
+    <w:p>
+      <w:pPr>
+        <w:pStyle w:val="Prrafodelista"/>
+        <w:numPr>
+          <w:ilvl w:val="0"/>
+          <w:numId w:val="1"/>
+        </w:numPr>
+      </w:pPr>
+      <w:r>
+        <w:t>RF-02</w:t>
+      </w:r>
+      <w:r>
+        <w:t>5</w:t>
+      </w:r>
+      <w:r>
+        <w:t>: Límites de las señales.</w:t>
+      </w:r>
+    </w:p>
+    <w:p>
+      <w:pPr>
+        <w:pStyle w:val="Prrafodelista"/>
+        <w:numPr>
+          <w:ilvl w:val="0"/>
+          <w:numId w:val="1"/>
+        </w:numPr>
+      </w:pPr>
+      <w:r>
+        <w:t>RF-02</w:t>
+      </w:r>
+      <w:r>
+        <w:t>6</w:t>
+      </w:r>
+      <w:r>
+        <w:t>: Notificar al detectar valores anormales.</w:t>
+      </w:r>
+    </w:p>
+    <w:p>
+      <w:pPr>
+        <w:pStyle w:val="Prrafodelista"/>
+        <w:numPr>
+          <w:ilvl w:val="0"/>
+          <w:numId w:val="1"/>
+        </w:numPr>
+      </w:pPr>
+      <w:r>
+        <w:t>RF-02</w:t>
+      </w:r>
+      <w:r>
+        <w:t>7</w:t>
+      </w:r>
+      <w:r>
+        <w:t>: Configuración de las notificaciones.</w:t>
+      </w:r>
+    </w:p>
+    <w:p>
+      <w:pPr>
+        <w:pStyle w:val="Prrafodelista"/>
+        <w:numPr>
+          <w:ilvl w:val="0"/>
+          <w:numId w:val="1"/>
+        </w:numPr>
+      </w:pPr>
+      <w:r>
+        <w:t>RF-02</w:t>
+      </w:r>
+      <w:r>
+        <w:t>8</w:t>
+      </w:r>
+      <w:r>
+        <w:t>: Resumen de las señales fisiológicas.</w:t>
+      </w:r>
+    </w:p>
+    <w:p>
+      <w:pPr>
+        <w:pStyle w:val="Prrafodelista"/>
+        <w:numPr>
+          <w:ilvl w:val="0"/>
+          <w:numId w:val="1"/>
+        </w:numPr>
+      </w:pPr>
+      <w:r>
+        <w:t>RF-02</w:t>
+      </w:r>
+      <w:r>
+        <w:t>9</w:t>
+      </w:r>
+      <w:r>
+        <w:t>: Guardado de las señales medidas.</w:t>
+      </w:r>
+    </w:p>
+    <w:p>
+      <w:pPr>
+        <w:pStyle w:val="Prrafodelista"/>
+        <w:numPr>
+          <w:ilvl w:val="0"/>
+          <w:numId w:val="1"/>
+        </w:numPr>
+      </w:pPr>
+      <w:r>
+        <w:t>RF-0</w:t>
+      </w:r>
+      <w:r>
+        <w:t>30</w:t>
+      </w:r>
+      <w:r>
+        <w:t>: Descartado de las señales medidas.</w:t>
+      </w:r>
+    </w:p>
+    <w:p>
+      <w:pPr>
+        <w:pStyle w:val="Prrafodelista"/>
+        <w:numPr>
+          <w:ilvl w:val="0"/>
+          <w:numId w:val="1"/>
+        </w:numPr>
+      </w:pPr>
+      <w:r>
+        <w:t>RF-0</w:t>
+      </w:r>
+      <w:r>
+        <w:t>31</w:t>
+      </w:r>
+      <w:r>
+        <w:t>: Consulta de datos de un usuario.</w:t>
+      </w:r>
+    </w:p>
+    <w:p>
+      <w:pPr>
+        <w:pStyle w:val="Prrafodelista"/>
+        <w:numPr>
+          <w:ilvl w:val="0"/>
+          <w:numId w:val="1"/>
+        </w:numPr>
+      </w:pPr>
+      <w:r>
+        <w:t>RF-0</w:t>
+      </w:r>
+      <w:r>
+        <w:t>3</w:t>
+      </w:r>
+      <w:r>
+        <w:t>2: Pantalla de datos del usuario.</w:t>
+      </w:r>
+    </w:p>
+    <w:p>
+      <w:pPr>
+        <w:pStyle w:val="Prrafodelista"/>
+        <w:numPr>
+          <w:ilvl w:val="0"/>
+          <w:numId w:val="1"/>
+        </w:numPr>
+      </w:pPr>
+      <w:r>
+        <w:t>RF-0</w:t>
+      </w:r>
+      <w:r>
+        <w:t>3</w:t>
+      </w:r>
+      <w:r>
+        <w:t>3</w:t>
+      </w:r>
+      <w:r>
+        <w:t>: Modificación de los resultados de las sesiones.</w:t>
+      </w:r>
+    </w:p>
+    <w:p>
+      <w:pPr>
+        <w:pStyle w:val="Prrafodelista"/>
+        <w:numPr>
+          <w:ilvl w:val="0"/>
+          <w:numId w:val="1"/>
+        </w:numPr>
+      </w:pPr>
+      <w:r>
+        <w:t>RF-03</w:t>
+      </w:r>
+      <w:r>
+        <w:t>4</w:t>
+      </w:r>
+      <w:r>
+        <w:t>: Consulta del registro de una sesión.</w:t>
+      </w:r>
+    </w:p>
+    <w:p>
+      <w:pPr>
+        <w:pStyle w:val="Prrafodelista"/>
+        <w:numPr>
+          <w:ilvl w:val="0"/>
+          <w:numId w:val="1"/>
+        </w:numPr>
+      </w:pPr>
+      <w:r>
+        <w:t>RF-03</w:t>
+      </w:r>
+      <w:r>
+        <w:t>5</w:t>
+      </w:r>
+      <w:r>
+        <w:t>: Borrado del registro de una sesión.</w:t>
+      </w:r>
+    </w:p>
+    <w:p>
+      <w:pPr>
+        <w:pStyle w:val="Prrafodelista"/>
+        <w:numPr>
+          <w:ilvl w:val="0"/>
+          <w:numId w:val="1"/>
+        </w:numPr>
+      </w:pPr>
+      <w:r>
+        <w:t>RF-03</w:t>
+      </w:r>
+      <w:r>
+        <w:t>6</w:t>
+      </w:r>
+      <w:r>
+        <w:t>: Borrado de todas las sesiones de un usuario.</w:t>
+      </w:r>
+    </w:p>
+    <w:p>
+      <w:pPr>
+        <w:pStyle w:val="Prrafodelista"/>
+        <w:numPr>
+          <w:ilvl w:val="0"/>
+          <w:numId w:val="1"/>
+        </w:numPr>
+      </w:pPr>
+      <w:r>
+        <w:t>RF-03</w:t>
+      </w:r>
+      <w:r>
+        <w:t>7</w:t>
+      </w:r>
+      <w:r>
+        <w:t>: Confirmación del borrado de las sesiones.</w:t>
+      </w:r>
+    </w:p>
+    <w:p>
+      <w:pPr>
+        <w:pStyle w:val="Prrafodelista"/>
+        <w:numPr>
+          <w:ilvl w:val="0"/>
+          <w:numId w:val="1"/>
+        </w:numPr>
+      </w:pPr>
+      <w:r>
+        <w:t>RF-03</w:t>
+      </w:r>
+      <w:r>
+        <w:t>8</w:t>
+      </w:r>
+      <w:r>
+        <w:t>: Modificación de los datos del usuario.</w:t>
+      </w:r>
+    </w:p>
+    <w:p>
+      <w:pPr>
+        <w:pStyle w:val="Prrafodelista"/>
+        <w:numPr>
+          <w:ilvl w:val="0"/>
+          <w:numId w:val="1"/>
+        </w:numPr>
+      </w:pPr>
+      <w:r>
+        <w:t>RF-03</w:t>
+      </w:r>
+      <w:r>
+        <w:t>9</w:t>
+      </w:r>
+      <w:r>
+        <w:t>: Borrado del usuario.</w:t>
+      </w:r>
+    </w:p>
+    <w:p>
+      <w:pPr>
+        <w:pStyle w:val="Prrafodelista"/>
+        <w:numPr>
+          <w:ilvl w:val="0"/>
+          <w:numId w:val="1"/>
+        </w:numPr>
+      </w:pPr>
+      <w:r>
+        <w:t>RF-0</w:t>
+      </w:r>
+      <w:r>
+        <w:t>40</w:t>
+      </w:r>
+      <w:r>
+        <w:t>: Confirmación ante cambios del usuario.</w:t>
+      </w:r>
+    </w:p>
+    <w:p>
+      <w:pPr>
+        <w:pStyle w:val="Prrafodelista"/>
+        <w:numPr>
+          <w:ilvl w:val="0"/>
+          <w:numId w:val="1"/>
+        </w:numPr>
+      </w:pPr>
+      <w:r>
+        <w:t>RF-0</w:t>
+      </w:r>
+      <w:r>
+        <w:t>41</w:t>
+      </w:r>
+      <w:r>
+        <w:t>: Consulta de datos del sanitario/investigador.</w:t>
+      </w:r>
+    </w:p>
+    <w:p>
+      <w:pPr>
+        <w:pStyle w:val="Prrafodelista"/>
+        <w:numPr>
+          <w:ilvl w:val="0"/>
+          <w:numId w:val="1"/>
+        </w:numPr>
+      </w:pPr>
+      <w:r>
+        <w:t>RF-0</w:t>
+      </w:r>
+      <w:r>
+        <w:t>42</w:t>
+      </w:r>
+      <w:r>
+        <w:t>: Búsqueda de perfiles de otros sanitarios/investigadores.</w:t>
+      </w:r>
+    </w:p>
+    <w:p>
+      <w:pPr>
+        <w:pStyle w:val="Prrafodelista"/>
+        <w:numPr>
+          <w:ilvl w:val="0"/>
+          <w:numId w:val="1"/>
+        </w:numPr>
+      </w:pPr>
+      <w:r>
+        <w:t>RF-0</w:t>
+      </w:r>
+      <w:r>
+        <w:t>4</w:t>
+      </w:r>
+      <w:r>
+        <w:t>3</w:t>
+      </w:r>
+      <w:r>
+        <w:t>: Pantalla de datos del sanitario/investigador.</w:t>
+      </w:r>
+    </w:p>
+    <w:p>
+      <w:pPr>
+        <w:pStyle w:val="Prrafodelista"/>
+        <w:numPr>
+          <w:ilvl w:val="0"/>
+          <w:numId w:val="1"/>
+        </w:numPr>
+      </w:pPr>
+      <w:r>
+        <w:t>RF-04</w:t>
+      </w:r>
+      <w:r>
+        <w:t>4</w:t>
+      </w:r>
+      <w:r>
+        <w:t>: Cambio de contraseña del sanitario/investigador.</w:t>
+      </w:r>
+    </w:p>
+    <w:p>
+      <w:pPr>
+        <w:pStyle w:val="Prrafodelista"/>
+        <w:numPr>
+          <w:ilvl w:val="0"/>
+          <w:numId w:val="1"/>
+        </w:numPr>
+      </w:pPr>
+      <w:r>
+        <w:t>RF-04</w:t>
+      </w:r>
+      <w:r>
+        <w:t>5</w:t>
+      </w:r>
+      <w:r>
+        <w:t>: Comprobación de contraseña actual.</w:t>
+      </w:r>
+    </w:p>
+    <w:p>
+      <w:pPr>
+        <w:pStyle w:val="Prrafodelista"/>
+        <w:numPr>
+          <w:ilvl w:val="0"/>
+          <w:numId w:val="1"/>
+        </w:numPr>
+      </w:pPr>
+      <w:r>
+        <w:t>RF-04</w:t>
+      </w:r>
+      <w:r>
+        <w:t>6</w:t>
+      </w:r>
+      <w:r>
+        <w:t xml:space="preserve">: </w:t>
       </w:r>
       <w:r>
         <w:t>Comprobación de nueva contraseña.</w:t>
@@ -1085,68 +1328,104 @@
         </w:numPr>
       </w:pPr>
       <w:r>
-        <w:t>RF-043: Comprobación de confirmación de contraseña.</w:t>
-      </w:r>
-    </w:p>
-    <w:p>
-      <w:pPr>
-        <w:pStyle w:val="Prrafodelista"/>
-        <w:numPr>
-          <w:ilvl w:val="0"/>
-          <w:numId w:val="1"/>
-        </w:numPr>
-      </w:pPr>
-      <w:r>
-        <w:t>RF-044: Modificación de los datos del investigador/sanitario.</w:t>
-      </w:r>
-    </w:p>
-    <w:p>
-      <w:pPr>
-        <w:pStyle w:val="Prrafodelista"/>
-        <w:numPr>
-          <w:ilvl w:val="0"/>
-          <w:numId w:val="1"/>
-        </w:numPr>
-      </w:pPr>
-      <w:r>
-        <w:t>RF-045: Borrado del investigador/sanitario.</w:t>
-      </w:r>
-    </w:p>
-    <w:p>
-      <w:pPr>
-        <w:pStyle w:val="Prrafodelista"/>
-        <w:numPr>
-          <w:ilvl w:val="0"/>
-          <w:numId w:val="1"/>
-        </w:numPr>
-      </w:pPr>
-      <w:r>
-        <w:t>RF-046: Confirmación ante cambios del sanitario/investigador.</w:t>
-      </w:r>
-    </w:p>
-    <w:p>
-      <w:pPr>
-        <w:pStyle w:val="Prrafodelista"/>
-        <w:numPr>
-          <w:ilvl w:val="0"/>
-          <w:numId w:val="1"/>
-        </w:numPr>
-      </w:pPr>
-      <w:r>
         <w:lastRenderedPageBreak/>
-        <w:t>RF-047: Botón de cierre de sesión.</w:t>
-      </w:r>
-    </w:p>
-    <w:p>
-      <w:pPr>
-        <w:pStyle w:val="Prrafodelista"/>
-        <w:numPr>
-          <w:ilvl w:val="0"/>
-          <w:numId w:val="1"/>
-        </w:numPr>
-      </w:pPr>
-      <w:r>
-        <w:t>RF-048: Confirmación de cierre de sesión.</w:t>
+        <w:t>RF-04</w:t>
+      </w:r>
+      <w:r>
+        <w:t>7</w:t>
+      </w:r>
+      <w:r>
+        <w:t>: Comprobación de confirmación de contraseña.</w:t>
+      </w:r>
+    </w:p>
+    <w:p>
+      <w:pPr>
+        <w:pStyle w:val="Prrafodelista"/>
+        <w:numPr>
+          <w:ilvl w:val="0"/>
+          <w:numId w:val="1"/>
+        </w:numPr>
+      </w:pPr>
+      <w:r>
+        <w:t>RF-04</w:t>
+      </w:r>
+      <w:r>
+        <w:t>8</w:t>
+      </w:r>
+      <w:r>
+        <w:t>: Modificación de los datos del investigador/sanitario.</w:t>
+      </w:r>
+    </w:p>
+    <w:p>
+      <w:pPr>
+        <w:pStyle w:val="Prrafodelista"/>
+        <w:numPr>
+          <w:ilvl w:val="0"/>
+          <w:numId w:val="1"/>
+        </w:numPr>
+      </w:pPr>
+      <w:r>
+        <w:t>RF-04</w:t>
+      </w:r>
+      <w:r>
+        <w:t>9</w:t>
+      </w:r>
+      <w:r>
+        <w:t>: Borrado del investigador/sanitario.</w:t>
+      </w:r>
+    </w:p>
+    <w:p>
+      <w:pPr>
+        <w:pStyle w:val="Prrafodelista"/>
+        <w:numPr>
+          <w:ilvl w:val="0"/>
+          <w:numId w:val="1"/>
+        </w:numPr>
+      </w:pPr>
+      <w:r>
+        <w:t>RF-0</w:t>
+      </w:r>
+      <w:r>
+        <w:t>50</w:t>
+      </w:r>
+      <w:r>
+        <w:t>: Confirmación ante cambios del sanitario/investigador.</w:t>
+      </w:r>
+    </w:p>
+    <w:p>
+      <w:pPr>
+        <w:pStyle w:val="Prrafodelista"/>
+        <w:numPr>
+          <w:ilvl w:val="0"/>
+          <w:numId w:val="1"/>
+        </w:numPr>
+      </w:pPr>
+      <w:r>
+        <w:t>RF-0</w:t>
+      </w:r>
+      <w:r>
+        <w:t>51</w:t>
+      </w:r>
+      <w:r>
+        <w:t>: Botón de cierre de sesión.</w:t>
+      </w:r>
+    </w:p>
+    <w:p>
+      <w:pPr>
+        <w:pStyle w:val="Prrafodelista"/>
+        <w:numPr>
+          <w:ilvl w:val="0"/>
+          <w:numId w:val="1"/>
+        </w:numPr>
+      </w:pPr>
+      <w:r>
+        <w:t>RF-0</w:t>
+      </w:r>
+      <w:r>
+        <w:t>52</w:t>
+      </w:r>
+      <w:r>
+        <w:t>: Confirmación de cierre de sesión.</w:t>
       </w:r>
     </w:p>
     <w:sectPr>

</xml_diff>

<commit_message>
#37 Optimizacion gestión BLE
Continuamos trabajando con la gestión BLE, en este caso optimizando la propia gestión de los dispositivos. Además, también se ha trabajado en la actualización de los casos de uso del proyecto.

IMPORTANTE: Debo averiguar por qué un dispositivo, después de ser desconectado, no vuelve a ser encontrado en los escaneos. Por lo demás, todo funciona aparentemente bien.
</commit_message>
<xml_diff>
--- a/requeriments/v2/Planteamiento de CU-Req.docx
+++ b/requeriments/v2/Planteamiento de CU-Req.docx
@@ -170,8 +170,13 @@
         </w:numPr>
       </w:pPr>
       <w:r>
-        <w:t>CU-02. Iniciar sesión en la app</w:t>
-      </w:r>
+        <w:t xml:space="preserve">CU-02. Iniciar sesión en la </w:t>
+      </w:r>
+      <w:proofErr w:type="gramStart"/>
+      <w:r>
+        <w:t>app</w:t>
+      </w:r>
+      <w:proofErr w:type="gramEnd"/>
     </w:p>
     <w:p>
       <w:pPr>
@@ -560,8 +565,357 @@
         <w:t>20</w:t>
       </w:r>
       <w:r>
-        <w:t>. Cerrar sesión en la app</w:t>
-      </w:r>
+        <w:t xml:space="preserve">. Cerrar sesión en la </w:t>
+      </w:r>
+      <w:proofErr w:type="gramStart"/>
+      <w:r>
+        <w:t>app</w:t>
+      </w:r>
+      <w:proofErr w:type="gramEnd"/>
+    </w:p>
+    <w:p>
+      <w:pPr>
+        <w:jc w:val="both"/>
+      </w:pPr>
+    </w:p>
+    <w:p>
+      <w:pPr>
+        <w:jc w:val="both"/>
+        <w:rPr>
+          <w:i/>
+          <w:iCs/>
+        </w:rPr>
+      </w:pPr>
+      <w:r>
+        <w:rPr>
+          <w:i/>
+          <w:iCs/>
+        </w:rPr>
+        <w:t>V2</w:t>
+      </w:r>
+    </w:p>
+    <w:p>
+      <w:pPr>
+        <w:pStyle w:val="Prrafodelista"/>
+        <w:numPr>
+          <w:ilvl w:val="0"/>
+          <w:numId w:val="1"/>
+        </w:numPr>
+      </w:pPr>
+      <w:r>
+        <w:t>CU-01. Registrar sanitario/investigador</w:t>
+      </w:r>
+    </w:p>
+    <w:p>
+      <w:pPr>
+        <w:pStyle w:val="Prrafodelista"/>
+        <w:numPr>
+          <w:ilvl w:val="0"/>
+          <w:numId w:val="1"/>
+        </w:numPr>
+      </w:pPr>
+      <w:r>
+        <w:t xml:space="preserve">CU-02. Iniciar sesión en la </w:t>
+      </w:r>
+      <w:proofErr w:type="gramStart"/>
+      <w:r>
+        <w:t>app</w:t>
+      </w:r>
+      <w:proofErr w:type="gramEnd"/>
+    </w:p>
+    <w:p>
+      <w:pPr>
+        <w:pStyle w:val="Prrafodelista"/>
+        <w:numPr>
+          <w:ilvl w:val="0"/>
+          <w:numId w:val="1"/>
+        </w:numPr>
+      </w:pPr>
+      <w:r>
+        <w:t>CU-03. Registrar usuario</w:t>
+      </w:r>
+    </w:p>
+    <w:p>
+      <w:pPr>
+        <w:pStyle w:val="Prrafodelista"/>
+        <w:numPr>
+          <w:ilvl w:val="0"/>
+          <w:numId w:val="1"/>
+        </w:numPr>
+      </w:pPr>
+      <w:r>
+        <w:t>CU-04. Buscar dispositivos Bluetooth</w:t>
+      </w:r>
+    </w:p>
+    <w:p>
+      <w:pPr>
+        <w:pStyle w:val="Prrafodelista"/>
+        <w:numPr>
+          <w:ilvl w:val="0"/>
+          <w:numId w:val="1"/>
+        </w:numPr>
+      </w:pPr>
+      <w:r>
+        <w:t>CU-0</w:t>
+      </w:r>
+      <w:r>
+        <w:t>5</w:t>
+      </w:r>
+      <w:r>
+        <w:t>. Conectar con dispositivos Bluetooth</w:t>
+      </w:r>
+    </w:p>
+    <w:p>
+      <w:pPr>
+        <w:pStyle w:val="Prrafodelista"/>
+        <w:numPr>
+          <w:ilvl w:val="0"/>
+          <w:numId w:val="1"/>
+        </w:numPr>
+      </w:pPr>
+      <w:r>
+        <w:t>CU-0</w:t>
+      </w:r>
+      <w:r>
+        <w:t>6</w:t>
+      </w:r>
+      <w:r>
+        <w:t>. Configurar las notificaciones</w:t>
+      </w:r>
+    </w:p>
+    <w:p>
+      <w:pPr>
+        <w:pStyle w:val="Prrafodelista"/>
+        <w:numPr>
+          <w:ilvl w:val="0"/>
+          <w:numId w:val="1"/>
+        </w:numPr>
+      </w:pPr>
+      <w:r>
+        <w:t>CU-0</w:t>
+      </w:r>
+      <w:r>
+        <w:t>7</w:t>
+      </w:r>
+      <w:r>
+        <w:t>. Comenzar las mediciones</w:t>
+      </w:r>
+    </w:p>
+    <w:p>
+      <w:pPr>
+        <w:pStyle w:val="Prrafodelista"/>
+        <w:numPr>
+          <w:ilvl w:val="0"/>
+          <w:numId w:val="1"/>
+        </w:numPr>
+      </w:pPr>
+      <w:r>
+        <w:lastRenderedPageBreak/>
+        <w:t>CU-0</w:t>
+      </w:r>
+      <w:r>
+        <w:t>8</w:t>
+      </w:r>
+      <w:r>
+        <w:t>. Detener las mediciones</w:t>
+      </w:r>
+    </w:p>
+    <w:p>
+      <w:pPr>
+        <w:pStyle w:val="Prrafodelista"/>
+        <w:numPr>
+          <w:ilvl w:val="0"/>
+          <w:numId w:val="1"/>
+        </w:numPr>
+      </w:pPr>
+      <w:r>
+        <w:t>CU-</w:t>
+      </w:r>
+      <w:r>
+        <w:t>09</w:t>
+      </w:r>
+      <w:r>
+        <w:t>. Guardar los resultados obtenidos</w:t>
+      </w:r>
+    </w:p>
+    <w:p>
+      <w:pPr>
+        <w:pStyle w:val="Prrafodelista"/>
+        <w:numPr>
+          <w:ilvl w:val="0"/>
+          <w:numId w:val="1"/>
+        </w:numPr>
+      </w:pPr>
+      <w:r>
+        <w:t>CU-1</w:t>
+      </w:r>
+      <w:r>
+        <w:t>0</w:t>
+      </w:r>
+      <w:r>
+        <w:t>. Consultar el histórico de un usuario</w:t>
+      </w:r>
+    </w:p>
+    <w:p>
+      <w:pPr>
+        <w:pStyle w:val="Prrafodelista"/>
+        <w:numPr>
+          <w:ilvl w:val="0"/>
+          <w:numId w:val="1"/>
+        </w:numPr>
+      </w:pPr>
+      <w:r>
+        <w:t>CU-1</w:t>
+      </w:r>
+      <w:r>
+        <w:t>1</w:t>
+      </w:r>
+      <w:r>
+        <w:t>. Borrar resultado de mediciones</w:t>
+      </w:r>
+    </w:p>
+    <w:p>
+      <w:pPr>
+        <w:pStyle w:val="Prrafodelista"/>
+        <w:numPr>
+          <w:ilvl w:val="0"/>
+          <w:numId w:val="1"/>
+        </w:numPr>
+      </w:pPr>
+      <w:r>
+        <w:t>CU-1</w:t>
+      </w:r>
+      <w:r>
+        <w:t>2</w:t>
+      </w:r>
+      <w:r>
+        <w:t>. Desconectar dispositivos Bluetooth</w:t>
+      </w:r>
+    </w:p>
+    <w:p>
+      <w:pPr>
+        <w:pStyle w:val="Prrafodelista"/>
+        <w:numPr>
+          <w:ilvl w:val="0"/>
+          <w:numId w:val="1"/>
+        </w:numPr>
+      </w:pPr>
+      <w:r>
+        <w:t>CU-1</w:t>
+      </w:r>
+      <w:r>
+        <w:t>3</w:t>
+      </w:r>
+      <w:r>
+        <w:t>. Editar sanitario/investigador</w:t>
+      </w:r>
+    </w:p>
+    <w:p>
+      <w:pPr>
+        <w:pStyle w:val="Prrafodelista"/>
+        <w:numPr>
+          <w:ilvl w:val="0"/>
+          <w:numId w:val="1"/>
+        </w:numPr>
+      </w:pPr>
+      <w:r>
+        <w:t>CU-1</w:t>
+      </w:r>
+      <w:r>
+        <w:t>4</w:t>
+      </w:r>
+      <w:r>
+        <w:t>. Editar usuario</w:t>
+      </w:r>
+    </w:p>
+    <w:p>
+      <w:pPr>
+        <w:pStyle w:val="Prrafodelista"/>
+        <w:numPr>
+          <w:ilvl w:val="0"/>
+          <w:numId w:val="1"/>
+        </w:numPr>
+      </w:pPr>
+      <w:r>
+        <w:t>CU-1</w:t>
+      </w:r>
+      <w:r>
+        <w:t>5</w:t>
+      </w:r>
+      <w:r>
+        <w:t>. Borrar sanitario/investigador</w:t>
+      </w:r>
+    </w:p>
+    <w:p>
+      <w:pPr>
+        <w:pStyle w:val="Prrafodelista"/>
+        <w:numPr>
+          <w:ilvl w:val="0"/>
+          <w:numId w:val="1"/>
+        </w:numPr>
+        <w:jc w:val="both"/>
+      </w:pPr>
+      <w:r>
+        <w:t>CU-1</w:t>
+      </w:r>
+      <w:r>
+        <w:t>6</w:t>
+      </w:r>
+      <w:r>
+        <w:t>. Borrar usuario</w:t>
+      </w:r>
+    </w:p>
+    <w:p>
+      <w:pPr>
+        <w:pStyle w:val="Prrafodelista"/>
+        <w:numPr>
+          <w:ilvl w:val="0"/>
+          <w:numId w:val="1"/>
+        </w:numPr>
+        <w:jc w:val="both"/>
+      </w:pPr>
+      <w:r>
+        <w:t>CU-1</w:t>
+      </w:r>
+      <w:r>
+        <w:t>7</w:t>
+      </w:r>
+      <w:r>
+        <w:t>. Consultar una Organización</w:t>
+      </w:r>
+    </w:p>
+    <w:p>
+      <w:pPr>
+        <w:pStyle w:val="Prrafodelista"/>
+        <w:numPr>
+          <w:ilvl w:val="0"/>
+          <w:numId w:val="1"/>
+        </w:numPr>
+        <w:jc w:val="both"/>
+      </w:pPr>
+      <w:r>
+        <w:t>CU-</w:t>
+      </w:r>
+      <w:r>
+        <w:t>18</w:t>
+      </w:r>
+      <w:r>
+        <w:t xml:space="preserve">. Cerrar sesión en la </w:t>
+      </w:r>
+      <w:proofErr w:type="gramStart"/>
+      <w:r>
+        <w:t>app</w:t>
+      </w:r>
+      <w:proofErr w:type="gramEnd"/>
+    </w:p>
+    <w:p>
+      <w:pPr>
+        <w:jc w:val="both"/>
+        <w:rPr>
+          <w:i/>
+          <w:iCs/>
+        </w:rPr>
+      </w:pPr>
     </w:p>
     <w:p/>
     <w:p/>
@@ -584,835 +938,859 @@
           <w:bCs/>
           <w:u w:val="single"/>
         </w:rPr>
+        <w:t>REQUISITOS</w:t>
+      </w:r>
+    </w:p>
+    <w:p>
+      <w:pPr>
+        <w:pStyle w:val="Prrafodelista"/>
+        <w:numPr>
+          <w:ilvl w:val="0"/>
+          <w:numId w:val="1"/>
+        </w:numPr>
+      </w:pPr>
+      <w:r>
+        <w:t>RF-001: Conexión con base de datos.</w:t>
+      </w:r>
+    </w:p>
+    <w:p>
+      <w:pPr>
+        <w:pStyle w:val="Prrafodelista"/>
+        <w:numPr>
+          <w:ilvl w:val="0"/>
+          <w:numId w:val="1"/>
+        </w:numPr>
+      </w:pPr>
+      <w:r>
+        <w:t xml:space="preserve">RF-002: </w:t>
+      </w:r>
+      <w:proofErr w:type="spellStart"/>
+      <w:r>
+        <w:t>Login</w:t>
+      </w:r>
+      <w:proofErr w:type="spellEnd"/>
+      <w:r>
+        <w:t xml:space="preserve">/Registro al abrir la </w:t>
+      </w:r>
+      <w:proofErr w:type="gramStart"/>
+      <w:r>
+        <w:t>app</w:t>
+      </w:r>
+      <w:proofErr w:type="gramEnd"/>
+      <w:r>
+        <w:t>.</w:t>
+      </w:r>
+    </w:p>
+    <w:p>
+      <w:pPr>
+        <w:pStyle w:val="Prrafodelista"/>
+        <w:numPr>
+          <w:ilvl w:val="0"/>
+          <w:numId w:val="1"/>
+        </w:numPr>
+      </w:pPr>
+      <w:r>
+        <w:t>RF-003: Formulario de registro.</w:t>
+      </w:r>
+    </w:p>
+    <w:p>
+      <w:pPr>
+        <w:pStyle w:val="Prrafodelista"/>
+        <w:numPr>
+          <w:ilvl w:val="0"/>
+          <w:numId w:val="1"/>
+        </w:numPr>
+      </w:pPr>
+      <w:r>
+        <w:t>RF-004: Confirmación de Contraseña</w:t>
+      </w:r>
+      <w:r>
+        <w:t>.</w:t>
+      </w:r>
+    </w:p>
+    <w:p>
+      <w:pPr>
+        <w:pStyle w:val="Prrafodelista"/>
+        <w:numPr>
+          <w:ilvl w:val="0"/>
+          <w:numId w:val="1"/>
+        </w:numPr>
+      </w:pPr>
+      <w:r>
+        <w:t>RF-005: Aceptar términos y condiciones.</w:t>
+      </w:r>
+    </w:p>
+    <w:p>
+      <w:pPr>
+        <w:pStyle w:val="Prrafodelista"/>
+        <w:numPr>
+          <w:ilvl w:val="0"/>
+          <w:numId w:val="1"/>
+        </w:numPr>
+      </w:pPr>
+      <w:r>
+        <w:t>RF-006: Identificador del Sanitario/Investigador.</w:t>
+      </w:r>
+    </w:p>
+    <w:p>
+      <w:pPr>
+        <w:pStyle w:val="Prrafodelista"/>
+        <w:numPr>
+          <w:ilvl w:val="0"/>
+          <w:numId w:val="1"/>
+        </w:numPr>
+      </w:pPr>
+      <w:r>
+        <w:t>RF-00</w:t>
+      </w:r>
+      <w:r>
+        <w:t>7</w:t>
+      </w:r>
+      <w:r>
+        <w:t>: Formulario de inicio de sesión.</w:t>
+      </w:r>
+    </w:p>
+    <w:p>
+      <w:pPr>
+        <w:pStyle w:val="Prrafodelista"/>
+        <w:numPr>
+          <w:ilvl w:val="0"/>
+          <w:numId w:val="1"/>
+        </w:numPr>
+      </w:pPr>
+      <w:r>
+        <w:t>RF-00</w:t>
+      </w:r>
+      <w:r>
+        <w:t>8</w:t>
+      </w:r>
+      <w:r>
+        <w:t>: Formato del DNI/NIF.</w:t>
+      </w:r>
+    </w:p>
+    <w:p>
+      <w:pPr>
+        <w:pStyle w:val="Prrafodelista"/>
+        <w:numPr>
+          <w:ilvl w:val="0"/>
+          <w:numId w:val="1"/>
+        </w:numPr>
+      </w:pPr>
+      <w:r>
+        <w:t>RF-00</w:t>
+      </w:r>
+      <w:r>
+        <w:t>9</w:t>
+      </w:r>
+      <w:r>
+        <w:t>: Límites de la contraseña.</w:t>
+      </w:r>
+    </w:p>
+    <w:p>
+      <w:pPr>
+        <w:pStyle w:val="Prrafodelista"/>
+        <w:numPr>
+          <w:ilvl w:val="0"/>
+          <w:numId w:val="1"/>
+        </w:numPr>
+      </w:pPr>
+      <w:r>
+        <w:t>RF-0</w:t>
+      </w:r>
+      <w:r>
+        <w:t>10</w:t>
+      </w:r>
+      <w:r>
+        <w:t xml:space="preserve">: Pantalla principal de la </w:t>
+      </w:r>
+      <w:proofErr w:type="gramStart"/>
+      <w:r>
+        <w:t>app</w:t>
+      </w:r>
+      <w:proofErr w:type="gramEnd"/>
+      <w:r>
+        <w:t>.</w:t>
+      </w:r>
+    </w:p>
+    <w:p>
+      <w:pPr>
+        <w:pStyle w:val="Prrafodelista"/>
+        <w:numPr>
+          <w:ilvl w:val="0"/>
+          <w:numId w:val="1"/>
+        </w:numPr>
+      </w:pPr>
+      <w:r>
+        <w:t>RF-0</w:t>
+      </w:r>
+      <w:r>
+        <w:t>1</w:t>
+      </w:r>
+      <w:r>
+        <w:t>1</w:t>
+      </w:r>
+      <w:r>
+        <w:t>: Registro del usuario/paciente.</w:t>
+      </w:r>
+    </w:p>
+    <w:p>
+      <w:pPr>
+        <w:pStyle w:val="Prrafodelista"/>
+        <w:numPr>
+          <w:ilvl w:val="0"/>
+          <w:numId w:val="1"/>
+        </w:numPr>
+      </w:pPr>
+      <w:r>
+        <w:t>RF-012: Identificador del Usuario.</w:t>
+      </w:r>
+    </w:p>
+    <w:p>
+      <w:pPr>
+        <w:pStyle w:val="Prrafodelista"/>
+        <w:numPr>
+          <w:ilvl w:val="0"/>
+          <w:numId w:val="1"/>
+        </w:numPr>
+      </w:pPr>
+      <w:r>
+        <w:t>RF-0</w:t>
+      </w:r>
+      <w:r>
+        <w:t>1</w:t>
+      </w:r>
+      <w:r>
+        <w:t>3</w:t>
+      </w:r>
+      <w:r>
+        <w:t>: Uso de la tecnología BLE.</w:t>
+      </w:r>
+    </w:p>
+    <w:p>
+      <w:pPr>
+        <w:pStyle w:val="Prrafodelista"/>
+        <w:numPr>
+          <w:ilvl w:val="0"/>
+          <w:numId w:val="1"/>
+        </w:numPr>
+      </w:pPr>
+      <w:r>
+        <w:t>RF-01</w:t>
+      </w:r>
+      <w:r>
+        <w:t>4</w:t>
+      </w:r>
+      <w:r>
+        <w:t>: Gestión de dispositivos BLE.</w:t>
+      </w:r>
+    </w:p>
+    <w:p>
+      <w:pPr>
+        <w:pStyle w:val="Prrafodelista"/>
+        <w:numPr>
+          <w:ilvl w:val="0"/>
+          <w:numId w:val="1"/>
+        </w:numPr>
+      </w:pPr>
+      <w:r>
+        <w:t>RF-01</w:t>
+      </w:r>
+      <w:r>
+        <w:t>5</w:t>
+      </w:r>
+      <w:r>
+        <w:t>: Búsqueda de dispositivos BLE.</w:t>
+      </w:r>
+    </w:p>
+    <w:p>
+      <w:pPr>
+        <w:pStyle w:val="Prrafodelista"/>
+        <w:numPr>
+          <w:ilvl w:val="0"/>
+          <w:numId w:val="1"/>
+        </w:numPr>
+      </w:pPr>
+      <w:r>
+        <w:t>RF-01</w:t>
+      </w:r>
+      <w:r>
+        <w:t>6</w:t>
+      </w:r>
+      <w:r>
+        <w:t>: Vinculación de dispositivos BLE.</w:t>
+      </w:r>
+    </w:p>
+    <w:p>
+      <w:pPr>
+        <w:pStyle w:val="Prrafodelista"/>
+        <w:numPr>
+          <w:ilvl w:val="0"/>
+          <w:numId w:val="1"/>
+        </w:numPr>
+      </w:pPr>
+      <w:r>
+        <w:t>RF-01</w:t>
+      </w:r>
+      <w:r>
+        <w:t>7</w:t>
+      </w:r>
+      <w:r>
+        <w:t>: Visualización de dispositivos vinculados.</w:t>
+      </w:r>
+    </w:p>
+    <w:p>
+      <w:pPr>
+        <w:pStyle w:val="Prrafodelista"/>
+        <w:numPr>
+          <w:ilvl w:val="0"/>
+          <w:numId w:val="1"/>
+        </w:numPr>
+      </w:pPr>
+      <w:r>
+        <w:t>RF-01</w:t>
+      </w:r>
+      <w:r>
+        <w:t>8</w:t>
+      </w:r>
+      <w:r>
+        <w:t xml:space="preserve">: Conexión </w:t>
+      </w:r>
+      <w:r>
+        <w:t xml:space="preserve">simultánea </w:t>
+      </w:r>
+      <w:r>
+        <w:t>de los dispositivos vinculados.</w:t>
+      </w:r>
+    </w:p>
+    <w:p>
+      <w:pPr>
+        <w:pStyle w:val="Prrafodelista"/>
+        <w:numPr>
+          <w:ilvl w:val="0"/>
+          <w:numId w:val="1"/>
+        </w:numPr>
+      </w:pPr>
+      <w:r>
+        <w:t>RF-01</w:t>
+      </w:r>
+      <w:r>
+        <w:t>9</w:t>
+      </w:r>
+      <w:r>
+        <w:t>: Conexión individual de los dispositivos vinculados.</w:t>
+      </w:r>
+    </w:p>
+    <w:p>
+      <w:pPr>
+        <w:pStyle w:val="Prrafodelista"/>
+        <w:numPr>
+          <w:ilvl w:val="0"/>
+          <w:numId w:val="1"/>
+        </w:numPr>
+      </w:pPr>
+      <w:r>
+        <w:t>RF-0</w:t>
+      </w:r>
+      <w:r>
+        <w:t>20</w:t>
+      </w:r>
+      <w:r>
+        <w:t>: Fallo en la conexión individual de un dispositivo vinculado.</w:t>
+      </w:r>
+    </w:p>
+    <w:p>
+      <w:pPr>
+        <w:pStyle w:val="Prrafodelista"/>
+        <w:numPr>
+          <w:ilvl w:val="0"/>
+          <w:numId w:val="1"/>
+        </w:numPr>
+      </w:pPr>
+      <w:r>
+        <w:t>RF-0</w:t>
+      </w:r>
+      <w:r>
+        <w:t>21</w:t>
+      </w:r>
+      <w:r>
+        <w:t>: Visualización de los dispositivos conectados.</w:t>
+      </w:r>
+    </w:p>
+    <w:p>
+      <w:pPr>
+        <w:pStyle w:val="Prrafodelista"/>
+        <w:numPr>
+          <w:ilvl w:val="0"/>
+          <w:numId w:val="1"/>
+        </w:numPr>
+      </w:pPr>
+      <w:r>
+        <w:t>RF-0</w:t>
+      </w:r>
+      <w:r>
+        <w:t>2</w:t>
+      </w:r>
+      <w:r>
+        <w:t>2</w:t>
+      </w:r>
+      <w:r>
+        <w:t>: Desconexión</w:t>
+      </w:r>
+      <w:r>
+        <w:t xml:space="preserve"> simultánea</w:t>
+      </w:r>
+      <w:r>
+        <w:t xml:space="preserve"> de los dispositivos vinculados.</w:t>
+      </w:r>
+    </w:p>
+    <w:p>
+      <w:pPr>
+        <w:pStyle w:val="Prrafodelista"/>
+        <w:numPr>
+          <w:ilvl w:val="0"/>
+          <w:numId w:val="1"/>
+        </w:numPr>
+      </w:pPr>
+      <w:r>
         <w:lastRenderedPageBreak/>
-        <w:t>REQUISITOS</w:t>
-      </w:r>
-    </w:p>
-    <w:p>
-      <w:pPr>
-        <w:pStyle w:val="Prrafodelista"/>
-        <w:numPr>
-          <w:ilvl w:val="0"/>
-          <w:numId w:val="1"/>
-        </w:numPr>
-      </w:pPr>
-      <w:r>
-        <w:t>RF-001: Conexión con base de datos.</w:t>
-      </w:r>
-    </w:p>
-    <w:p>
-      <w:pPr>
-        <w:pStyle w:val="Prrafodelista"/>
-        <w:numPr>
-          <w:ilvl w:val="0"/>
-          <w:numId w:val="1"/>
-        </w:numPr>
-      </w:pPr>
-      <w:r>
-        <w:t>RF-002: Login/Registro al abrir la app.</w:t>
-      </w:r>
-    </w:p>
-    <w:p>
-      <w:pPr>
-        <w:pStyle w:val="Prrafodelista"/>
-        <w:numPr>
-          <w:ilvl w:val="0"/>
-          <w:numId w:val="1"/>
-        </w:numPr>
-      </w:pPr>
-      <w:r>
-        <w:t>RF-003: Formulario de registro.</w:t>
-      </w:r>
-    </w:p>
-    <w:p>
-      <w:pPr>
-        <w:pStyle w:val="Prrafodelista"/>
-        <w:numPr>
-          <w:ilvl w:val="0"/>
-          <w:numId w:val="1"/>
-        </w:numPr>
-      </w:pPr>
-      <w:r>
-        <w:t>RF-004: Confirmación de Contraseña</w:t>
-      </w:r>
-      <w:r>
-        <w:t>.</w:t>
-      </w:r>
-    </w:p>
-    <w:p>
-      <w:pPr>
-        <w:pStyle w:val="Prrafodelista"/>
-        <w:numPr>
-          <w:ilvl w:val="0"/>
-          <w:numId w:val="1"/>
-        </w:numPr>
-      </w:pPr>
-      <w:r>
-        <w:t>RF-005: Aceptar términos y condiciones.</w:t>
-      </w:r>
-    </w:p>
-    <w:p>
-      <w:pPr>
-        <w:pStyle w:val="Prrafodelista"/>
-        <w:numPr>
-          <w:ilvl w:val="0"/>
-          <w:numId w:val="1"/>
-        </w:numPr>
-      </w:pPr>
-      <w:r>
-        <w:t>RF-006: Identificador del Sanitario/Investigador.</w:t>
-      </w:r>
-    </w:p>
-    <w:p>
-      <w:pPr>
-        <w:pStyle w:val="Prrafodelista"/>
-        <w:numPr>
-          <w:ilvl w:val="0"/>
-          <w:numId w:val="1"/>
-        </w:numPr>
-      </w:pPr>
-      <w:r>
-        <w:t>RF-00</w:t>
+        <w:t>RF-0</w:t>
+      </w:r>
+      <w:r>
+        <w:t>2</w:t>
+      </w:r>
+      <w:r>
+        <w:t>3</w:t>
+      </w:r>
+      <w:r>
+        <w:t>: Desconexión individual de los dispositivos vinculados.</w:t>
+      </w:r>
+    </w:p>
+    <w:p>
+      <w:pPr>
+        <w:pStyle w:val="Prrafodelista"/>
+        <w:numPr>
+          <w:ilvl w:val="0"/>
+          <w:numId w:val="1"/>
+        </w:numPr>
+      </w:pPr>
+      <w:r>
+        <w:t>RF-0</w:t>
+      </w:r>
+      <w:r>
+        <w:t>2</w:t>
+      </w:r>
+      <w:r>
+        <w:t>4</w:t>
+      </w:r>
+      <w:r>
+        <w:t>: Desvinculación de todos los dispositivos BLE.</w:t>
+      </w:r>
+    </w:p>
+    <w:p>
+      <w:pPr>
+        <w:pStyle w:val="Prrafodelista"/>
+        <w:numPr>
+          <w:ilvl w:val="0"/>
+          <w:numId w:val="1"/>
+        </w:numPr>
+      </w:pPr>
+      <w:r>
+        <w:t>RF-0</w:t>
+      </w:r>
+      <w:r>
+        <w:t>2</w:t>
+      </w:r>
+      <w:r>
+        <w:t>5</w:t>
+      </w:r>
+      <w:r>
+        <w:t>: Desvinculación de dispositivo BLE de forma individual.</w:t>
+      </w:r>
+    </w:p>
+    <w:p>
+      <w:pPr>
+        <w:pStyle w:val="Prrafodelista"/>
+        <w:numPr>
+          <w:ilvl w:val="0"/>
+          <w:numId w:val="1"/>
+        </w:numPr>
+      </w:pPr>
+      <w:r>
+        <w:t>RF-0</w:t>
+      </w:r>
+      <w:r>
+        <w:t>2</w:t>
+      </w:r>
+      <w:r>
+        <w:t>6</w:t>
+      </w:r>
+      <w:r>
+        <w:t>: Botón para inicio de mediciones de las señales.</w:t>
+      </w:r>
+    </w:p>
+    <w:p>
+      <w:pPr>
+        <w:pStyle w:val="Prrafodelista"/>
+        <w:numPr>
+          <w:ilvl w:val="0"/>
+          <w:numId w:val="1"/>
+        </w:numPr>
+      </w:pPr>
+      <w:r>
+        <w:t>RF-0</w:t>
+      </w:r>
+      <w:r>
+        <w:t>2</w:t>
       </w:r>
       <w:r>
         <w:t>7</w:t>
       </w:r>
       <w:r>
-        <w:t>: Formulario de inicio de sesión.</w:t>
-      </w:r>
-    </w:p>
-    <w:p>
-      <w:pPr>
-        <w:pStyle w:val="Prrafodelista"/>
-        <w:numPr>
-          <w:ilvl w:val="0"/>
-          <w:numId w:val="1"/>
-        </w:numPr>
-      </w:pPr>
-      <w:r>
-        <w:t>RF-00</w:t>
+        <w:t>: Pantalla de visualización de mediciones.</w:t>
+      </w:r>
+    </w:p>
+    <w:p>
+      <w:pPr>
+        <w:pStyle w:val="Prrafodelista"/>
+        <w:numPr>
+          <w:ilvl w:val="0"/>
+          <w:numId w:val="1"/>
+        </w:numPr>
+      </w:pPr>
+      <w:r>
+        <w:t>RF-02</w:t>
       </w:r>
       <w:r>
         <w:t>8</w:t>
       </w:r>
       <w:r>
-        <w:t>: Formato del DNI/NIF.</w:t>
-      </w:r>
-    </w:p>
-    <w:p>
-      <w:pPr>
-        <w:pStyle w:val="Prrafodelista"/>
-        <w:numPr>
-          <w:ilvl w:val="0"/>
-          <w:numId w:val="1"/>
-        </w:numPr>
-      </w:pPr>
-      <w:r>
-        <w:t>RF-00</w:t>
+        <w:t>: Botón para detener la medición de las señales.</w:t>
+      </w:r>
+    </w:p>
+    <w:p>
+      <w:pPr>
+        <w:pStyle w:val="Prrafodelista"/>
+        <w:numPr>
+          <w:ilvl w:val="0"/>
+          <w:numId w:val="1"/>
+        </w:numPr>
+      </w:pPr>
+      <w:r>
+        <w:t>RF-02</w:t>
       </w:r>
       <w:r>
         <w:t>9</w:t>
       </w:r>
       <w:r>
-        <w:t>: Límites de la contraseña.</w:t>
-      </w:r>
-    </w:p>
-    <w:p>
-      <w:pPr>
-        <w:pStyle w:val="Prrafodelista"/>
-        <w:numPr>
-          <w:ilvl w:val="0"/>
-          <w:numId w:val="1"/>
-        </w:numPr>
-      </w:pPr>
-      <w:r>
-        <w:t>RF-0</w:t>
-      </w:r>
-      <w:r>
-        <w:t>10</w:t>
-      </w:r>
-      <w:r>
-        <w:t>: Pantalla principal de la app.</w:t>
-      </w:r>
-    </w:p>
-    <w:p>
-      <w:pPr>
-        <w:pStyle w:val="Prrafodelista"/>
-        <w:numPr>
-          <w:ilvl w:val="0"/>
-          <w:numId w:val="1"/>
-        </w:numPr>
-      </w:pPr>
-      <w:r>
-        <w:t>RF-0</w:t>
+        <w:t>: Límites de las señales.</w:t>
+      </w:r>
+    </w:p>
+    <w:p>
+      <w:pPr>
+        <w:pStyle w:val="Prrafodelista"/>
+        <w:numPr>
+          <w:ilvl w:val="0"/>
+          <w:numId w:val="1"/>
+        </w:numPr>
+      </w:pPr>
+      <w:r>
+        <w:t>RF-0</w:t>
+      </w:r>
+      <w:r>
+        <w:t>30</w:t>
+      </w:r>
+      <w:r>
+        <w:t>: Notificar al detectar valores anormales.</w:t>
+      </w:r>
+    </w:p>
+    <w:p>
+      <w:pPr>
+        <w:pStyle w:val="Prrafodelista"/>
+        <w:numPr>
+          <w:ilvl w:val="0"/>
+          <w:numId w:val="1"/>
+        </w:numPr>
+      </w:pPr>
+      <w:r>
+        <w:t>RF-0</w:t>
+      </w:r>
+      <w:r>
+        <w:t>31</w:t>
+      </w:r>
+      <w:r>
+        <w:t>: Configuración de las notificaciones.</w:t>
+      </w:r>
+    </w:p>
+    <w:p>
+      <w:pPr>
+        <w:pStyle w:val="Prrafodelista"/>
+        <w:numPr>
+          <w:ilvl w:val="0"/>
+          <w:numId w:val="1"/>
+        </w:numPr>
+      </w:pPr>
+      <w:r>
+        <w:t>RF-0</w:t>
+      </w:r>
+      <w:r>
+        <w:t>3</w:t>
+      </w:r>
+      <w:r>
+        <w:t>2</w:t>
+      </w:r>
+      <w:r>
+        <w:t>: Resumen de las señales fisiológicas.</w:t>
+      </w:r>
+    </w:p>
+    <w:p>
+      <w:pPr>
+        <w:pStyle w:val="Prrafodelista"/>
+        <w:numPr>
+          <w:ilvl w:val="0"/>
+          <w:numId w:val="1"/>
+        </w:numPr>
+      </w:pPr>
+      <w:r>
+        <w:t>RF-0</w:t>
+      </w:r>
+      <w:r>
+        <w:t>3</w:t>
+      </w:r>
+      <w:r>
+        <w:t>3</w:t>
+      </w:r>
+      <w:r>
+        <w:t>: Guardado de las señales medidas.</w:t>
+      </w:r>
+    </w:p>
+    <w:p>
+      <w:pPr>
+        <w:pStyle w:val="Prrafodelista"/>
+        <w:numPr>
+          <w:ilvl w:val="0"/>
+          <w:numId w:val="1"/>
+        </w:numPr>
+      </w:pPr>
+      <w:r>
+        <w:t>RF-034: Registro de Organización.</w:t>
+      </w:r>
+    </w:p>
+    <w:p>
+      <w:pPr>
+        <w:pStyle w:val="Prrafodelista"/>
+        <w:numPr>
+          <w:ilvl w:val="0"/>
+          <w:numId w:val="1"/>
+        </w:numPr>
+      </w:pPr>
+      <w:r>
+        <w:t>RF-035: Identificador de la Organización.</w:t>
+      </w:r>
+    </w:p>
+    <w:p>
+      <w:pPr>
+        <w:pStyle w:val="Prrafodelista"/>
+        <w:numPr>
+          <w:ilvl w:val="0"/>
+          <w:numId w:val="1"/>
+        </w:numPr>
+      </w:pPr>
+      <w:r>
+        <w:t>RF-036: Vinculación de Investigador y Organización.</w:t>
+      </w:r>
+    </w:p>
+    <w:p>
+      <w:pPr>
+        <w:pStyle w:val="Prrafodelista"/>
+        <w:numPr>
+          <w:ilvl w:val="0"/>
+          <w:numId w:val="1"/>
+        </w:numPr>
+      </w:pPr>
+      <w:r>
+        <w:t>RF-037: Identificador de la Asociación.</w:t>
+      </w:r>
+    </w:p>
+    <w:p>
+      <w:pPr>
+        <w:pStyle w:val="Prrafodelista"/>
+        <w:numPr>
+          <w:ilvl w:val="0"/>
+          <w:numId w:val="1"/>
+        </w:numPr>
+      </w:pPr>
+      <w:r>
+        <w:t>RF-03</w:t>
+      </w:r>
+      <w:r>
+        <w:t>8</w:t>
+      </w:r>
+      <w:r>
+        <w:t>: Identificador de la Sesión.</w:t>
+      </w:r>
+    </w:p>
+    <w:p>
+      <w:pPr>
+        <w:pStyle w:val="Prrafodelista"/>
+        <w:numPr>
+          <w:ilvl w:val="0"/>
+          <w:numId w:val="1"/>
+        </w:numPr>
+      </w:pPr>
+      <w:r>
+        <w:t>RF-0</w:t>
+      </w:r>
+      <w:r>
+        <w:t>3</w:t>
+      </w:r>
+      <w:r>
+        <w:t>9</w:t>
+      </w:r>
+      <w:r>
+        <w:t>: Descartado de las señales medidas.</w:t>
+      </w:r>
+    </w:p>
+    <w:p>
+      <w:pPr>
+        <w:pStyle w:val="Prrafodelista"/>
+        <w:numPr>
+          <w:ilvl w:val="0"/>
+          <w:numId w:val="1"/>
+        </w:numPr>
+      </w:pPr>
+      <w:r>
+        <w:t>RF-0</w:t>
+      </w:r>
+      <w:r>
+        <w:t>40</w:t>
+      </w:r>
+      <w:r>
+        <w:t>: Consulta de datos de un usuario.</w:t>
+      </w:r>
+    </w:p>
+    <w:p>
+      <w:pPr>
+        <w:pStyle w:val="Prrafodelista"/>
+        <w:numPr>
+          <w:ilvl w:val="0"/>
+          <w:numId w:val="1"/>
+        </w:numPr>
+      </w:pPr>
+      <w:r>
+        <w:t>RF-0</w:t>
+      </w:r>
+      <w:r>
+        <w:t>4</w:t>
       </w:r>
       <w:r>
         <w:t>1</w:t>
       </w:r>
       <w:r>
-        <w:t>1</w:t>
-      </w:r>
-      <w:r>
-        <w:t>: Registro del usuario/paciente.</w:t>
-      </w:r>
-    </w:p>
-    <w:p>
-      <w:pPr>
-        <w:pStyle w:val="Prrafodelista"/>
-        <w:numPr>
-          <w:ilvl w:val="0"/>
-          <w:numId w:val="1"/>
-        </w:numPr>
-      </w:pPr>
-      <w:r>
-        <w:t>RF-012: Identificador del Usuario.</w:t>
-      </w:r>
-    </w:p>
-    <w:p>
-      <w:pPr>
-        <w:pStyle w:val="Prrafodelista"/>
-        <w:numPr>
-          <w:ilvl w:val="0"/>
-          <w:numId w:val="1"/>
-        </w:numPr>
-      </w:pPr>
-      <w:r>
-        <w:t>RF-0</w:t>
-      </w:r>
-      <w:r>
-        <w:t>1</w:t>
+        <w:t>: Pantalla de datos del usuario.</w:t>
+      </w:r>
+    </w:p>
+    <w:p>
+      <w:pPr>
+        <w:pStyle w:val="Prrafodelista"/>
+        <w:numPr>
+          <w:ilvl w:val="0"/>
+          <w:numId w:val="1"/>
+        </w:numPr>
+      </w:pPr>
+      <w:r>
+        <w:t>RF-0</w:t>
+      </w:r>
+      <w:r>
+        <w:t>4</w:t>
+      </w:r>
+      <w:r>
+        <w:t>2</w:t>
+      </w:r>
+      <w:r>
+        <w:t>: Modificación de los resultados de las sesiones.</w:t>
+      </w:r>
+    </w:p>
+    <w:p>
+      <w:pPr>
+        <w:pStyle w:val="Prrafodelista"/>
+        <w:numPr>
+          <w:ilvl w:val="0"/>
+          <w:numId w:val="1"/>
+        </w:numPr>
+      </w:pPr>
+      <w:r>
+        <w:t>RF-0</w:t>
+      </w:r>
+      <w:r>
+        <w:t>4</w:t>
       </w:r>
       <w:r>
         <w:t>3</w:t>
       </w:r>
       <w:r>
-        <w:t>: Uso de la tecnología BLE.</w:t>
-      </w:r>
-    </w:p>
-    <w:p>
-      <w:pPr>
-        <w:pStyle w:val="Prrafodelista"/>
-        <w:numPr>
-          <w:ilvl w:val="0"/>
-          <w:numId w:val="1"/>
-        </w:numPr>
-      </w:pPr>
-      <w:r>
-        <w:t>RF-01</w:t>
+        <w:t>: Consulta del registro de una sesión.</w:t>
+      </w:r>
+    </w:p>
+    <w:p>
+      <w:pPr>
+        <w:pStyle w:val="Prrafodelista"/>
+        <w:numPr>
+          <w:ilvl w:val="0"/>
+          <w:numId w:val="1"/>
+        </w:numPr>
+      </w:pPr>
+      <w:r>
+        <w:t>RF-0</w:t>
       </w:r>
       <w:r>
         <w:t>4</w:t>
       </w:r>
       <w:r>
-        <w:t>: Gestión de dispositivos BLE.</w:t>
-      </w:r>
-    </w:p>
-    <w:p>
-      <w:pPr>
-        <w:pStyle w:val="Prrafodelista"/>
-        <w:numPr>
-          <w:ilvl w:val="0"/>
-          <w:numId w:val="1"/>
-        </w:numPr>
-      </w:pPr>
-      <w:r>
-        <w:t>RF-01</w:t>
+        <w:t>4</w:t>
+      </w:r>
+      <w:r>
+        <w:t>: Borrado del registro de una sesión.</w:t>
+      </w:r>
+    </w:p>
+    <w:p>
+      <w:pPr>
+        <w:pStyle w:val="Prrafodelista"/>
+        <w:numPr>
+          <w:ilvl w:val="0"/>
+          <w:numId w:val="1"/>
+        </w:numPr>
+      </w:pPr>
+      <w:r>
+        <w:t>RF-0</w:t>
+      </w:r>
+      <w:r>
+        <w:t>4</w:t>
       </w:r>
       <w:r>
         <w:t>5</w:t>
       </w:r>
       <w:r>
-        <w:t>: Búsqueda de dispositivos BLE.</w:t>
-      </w:r>
-    </w:p>
-    <w:p>
-      <w:pPr>
-        <w:pStyle w:val="Prrafodelista"/>
-        <w:numPr>
-          <w:ilvl w:val="0"/>
-          <w:numId w:val="1"/>
-        </w:numPr>
-      </w:pPr>
-      <w:r>
-        <w:t>RF-01</w:t>
+        <w:t>: Borrado de todas las sesiones de un usuario.</w:t>
+      </w:r>
+    </w:p>
+    <w:p>
+      <w:pPr>
+        <w:pStyle w:val="Prrafodelista"/>
+        <w:numPr>
+          <w:ilvl w:val="0"/>
+          <w:numId w:val="1"/>
+        </w:numPr>
+      </w:pPr>
+      <w:r>
+        <w:t>RF-0</w:t>
+      </w:r>
+      <w:r>
+        <w:t>4</w:t>
       </w:r>
       <w:r>
         <w:t>6</w:t>
       </w:r>
       <w:r>
-        <w:t>: Vinculación de dispositivos BLE.</w:t>
-      </w:r>
-    </w:p>
-    <w:p>
-      <w:pPr>
-        <w:pStyle w:val="Prrafodelista"/>
-        <w:numPr>
-          <w:ilvl w:val="0"/>
-          <w:numId w:val="1"/>
-        </w:numPr>
-      </w:pPr>
-      <w:r>
-        <w:t>RF-01</w:t>
-      </w:r>
-      <w:r>
-        <w:t>7</w:t>
-      </w:r>
-      <w:r>
-        <w:t>: Visualización de dispositivos vinculados.</w:t>
-      </w:r>
-    </w:p>
-    <w:p>
-      <w:pPr>
-        <w:pStyle w:val="Prrafodelista"/>
-        <w:numPr>
-          <w:ilvl w:val="0"/>
-          <w:numId w:val="1"/>
-        </w:numPr>
-      </w:pPr>
-      <w:r>
-        <w:t>RF-01</w:t>
-      </w:r>
-      <w:r>
-        <w:t>8</w:t>
-      </w:r>
-      <w:r>
-        <w:t xml:space="preserve">: Conexión </w:t>
-      </w:r>
-      <w:r>
-        <w:t xml:space="preserve">simultánea </w:t>
-      </w:r>
-      <w:r>
-        <w:t>de los dispositivos vinculados.</w:t>
-      </w:r>
-    </w:p>
-    <w:p>
-      <w:pPr>
-        <w:pStyle w:val="Prrafodelista"/>
-        <w:numPr>
-          <w:ilvl w:val="0"/>
-          <w:numId w:val="1"/>
-        </w:numPr>
-      </w:pPr>
-      <w:r>
-        <w:t>RF-01</w:t>
-      </w:r>
-      <w:r>
-        <w:t>9</w:t>
-      </w:r>
-      <w:r>
-        <w:t>: Conexión individual de los dispositivos vinculados.</w:t>
-      </w:r>
-    </w:p>
-    <w:p>
-      <w:pPr>
-        <w:pStyle w:val="Prrafodelista"/>
-        <w:numPr>
-          <w:ilvl w:val="0"/>
-          <w:numId w:val="1"/>
-        </w:numPr>
-      </w:pPr>
-      <w:r>
-        <w:t>RF-0</w:t>
-      </w:r>
-      <w:r>
-        <w:t>20</w:t>
-      </w:r>
-      <w:r>
-        <w:t>: Fallo en la conexión individual de un dispositivo vinculado.</w:t>
-      </w:r>
-    </w:p>
-    <w:p>
-      <w:pPr>
-        <w:pStyle w:val="Prrafodelista"/>
-        <w:numPr>
-          <w:ilvl w:val="0"/>
-          <w:numId w:val="1"/>
-        </w:numPr>
-      </w:pPr>
-      <w:r>
-        <w:t>RF-0</w:t>
-      </w:r>
-      <w:r>
-        <w:t>21</w:t>
-      </w:r>
-      <w:r>
-        <w:t>: Visualización de los dispositivos conectados.</w:t>
-      </w:r>
-    </w:p>
-    <w:p>
-      <w:pPr>
-        <w:pStyle w:val="Prrafodelista"/>
-        <w:numPr>
-          <w:ilvl w:val="0"/>
-          <w:numId w:val="1"/>
-        </w:numPr>
-      </w:pPr>
-      <w:r>
-        <w:t>RF-0</w:t>
-      </w:r>
-      <w:r>
-        <w:t>2</w:t>
-      </w:r>
-      <w:r>
-        <w:t>2</w:t>
-      </w:r>
-      <w:r>
-        <w:t>: Desconexión</w:t>
-      </w:r>
-      <w:r>
-        <w:t xml:space="preserve"> simultánea</w:t>
-      </w:r>
-      <w:r>
-        <w:t xml:space="preserve"> de los dispositivos vinculados.</w:t>
-      </w:r>
-    </w:p>
-    <w:p>
-      <w:pPr>
-        <w:pStyle w:val="Prrafodelista"/>
-        <w:numPr>
-          <w:ilvl w:val="0"/>
-          <w:numId w:val="1"/>
-        </w:numPr>
-      </w:pPr>
-      <w:r>
-        <w:t>RF-0</w:t>
-      </w:r>
-      <w:r>
-        <w:t>2</w:t>
-      </w:r>
-      <w:r>
-        <w:t>3</w:t>
-      </w:r>
-      <w:r>
-        <w:t>: Desconexión individual de los dispositivos vinculados.</w:t>
-      </w:r>
-    </w:p>
-    <w:p>
-      <w:pPr>
-        <w:pStyle w:val="Prrafodelista"/>
-        <w:numPr>
-          <w:ilvl w:val="0"/>
-          <w:numId w:val="1"/>
-        </w:numPr>
-      </w:pPr>
-      <w:r>
-        <w:t>RF-0</w:t>
-      </w:r>
-      <w:r>
-        <w:t>2</w:t>
-      </w:r>
-      <w:r>
-        <w:t>4</w:t>
-      </w:r>
-      <w:r>
-        <w:t>: Desvinculación de todos los dispositivos BLE.</w:t>
-      </w:r>
-    </w:p>
-    <w:p>
-      <w:pPr>
-        <w:pStyle w:val="Prrafodelista"/>
-        <w:numPr>
-          <w:ilvl w:val="0"/>
-          <w:numId w:val="1"/>
-        </w:numPr>
-      </w:pPr>
-      <w:r>
-        <w:t>RF-0</w:t>
-      </w:r>
-      <w:r>
-        <w:t>2</w:t>
-      </w:r>
-      <w:r>
-        <w:t>5</w:t>
-      </w:r>
-      <w:r>
-        <w:t>: Desvinculación de dispositivo BLE de forma individual.</w:t>
-      </w:r>
-    </w:p>
-    <w:p>
-      <w:pPr>
-        <w:pStyle w:val="Prrafodelista"/>
-        <w:numPr>
-          <w:ilvl w:val="0"/>
-          <w:numId w:val="1"/>
-        </w:numPr>
-      </w:pPr>
-      <w:r>
-        <w:t>RF-0</w:t>
-      </w:r>
-      <w:r>
-        <w:t>2</w:t>
-      </w:r>
-      <w:r>
-        <w:t>6</w:t>
-      </w:r>
-      <w:r>
-        <w:t>: Botón para inicio de mediciones de las señales.</w:t>
-      </w:r>
-    </w:p>
-    <w:p>
-      <w:pPr>
-        <w:pStyle w:val="Prrafodelista"/>
-        <w:numPr>
-          <w:ilvl w:val="0"/>
-          <w:numId w:val="1"/>
-        </w:numPr>
-      </w:pPr>
-      <w:r>
-        <w:t>RF-0</w:t>
-      </w:r>
-      <w:r>
-        <w:t>2</w:t>
-      </w:r>
-      <w:r>
-        <w:t>7</w:t>
-      </w:r>
-      <w:r>
-        <w:t>: Pantalla de visualización de mediciones.</w:t>
-      </w:r>
-    </w:p>
-    <w:p>
-      <w:pPr>
-        <w:pStyle w:val="Prrafodelista"/>
-        <w:numPr>
-          <w:ilvl w:val="0"/>
-          <w:numId w:val="1"/>
-        </w:numPr>
-      </w:pPr>
-      <w:r>
-        <w:t>RF-02</w:t>
-      </w:r>
-      <w:r>
-        <w:t>8</w:t>
-      </w:r>
-      <w:r>
-        <w:t>: Botón para detener la medición de las señales.</w:t>
-      </w:r>
-    </w:p>
-    <w:p>
-      <w:pPr>
-        <w:pStyle w:val="Prrafodelista"/>
-        <w:numPr>
-          <w:ilvl w:val="0"/>
-          <w:numId w:val="1"/>
-        </w:numPr>
-      </w:pPr>
-      <w:r>
-        <w:t>RF-02</w:t>
-      </w:r>
-      <w:r>
-        <w:t>9</w:t>
-      </w:r>
-      <w:r>
-        <w:t>: Límites de las señales.</w:t>
-      </w:r>
-    </w:p>
-    <w:p>
-      <w:pPr>
-        <w:pStyle w:val="Prrafodelista"/>
-        <w:numPr>
-          <w:ilvl w:val="0"/>
-          <w:numId w:val="1"/>
-        </w:numPr>
-      </w:pPr>
-      <w:r>
-        <w:t>RF-0</w:t>
-      </w:r>
-      <w:r>
-        <w:t>30</w:t>
-      </w:r>
-      <w:r>
-        <w:t>: Notificar al detectar valores anormales.</w:t>
-      </w:r>
-    </w:p>
-    <w:p>
-      <w:pPr>
-        <w:pStyle w:val="Prrafodelista"/>
-        <w:numPr>
-          <w:ilvl w:val="0"/>
-          <w:numId w:val="1"/>
-        </w:numPr>
-      </w:pPr>
-      <w:r>
-        <w:t>RF-0</w:t>
-      </w:r>
-      <w:r>
-        <w:t>31</w:t>
-      </w:r>
-      <w:r>
-        <w:t>: Configuración de las notificaciones.</w:t>
-      </w:r>
-    </w:p>
-    <w:p>
-      <w:pPr>
-        <w:pStyle w:val="Prrafodelista"/>
-        <w:numPr>
-          <w:ilvl w:val="0"/>
-          <w:numId w:val="1"/>
-        </w:numPr>
-      </w:pPr>
-      <w:r>
-        <w:t>RF-0</w:t>
-      </w:r>
-      <w:r>
-        <w:t>3</w:t>
-      </w:r>
-      <w:r>
-        <w:t>2</w:t>
-      </w:r>
-      <w:r>
-        <w:t>: Resumen de las señales fisiológicas.</w:t>
-      </w:r>
-    </w:p>
-    <w:p>
-      <w:pPr>
-        <w:pStyle w:val="Prrafodelista"/>
-        <w:numPr>
-          <w:ilvl w:val="0"/>
-          <w:numId w:val="1"/>
-        </w:numPr>
-      </w:pPr>
-      <w:r>
-        <w:t>RF-0</w:t>
-      </w:r>
-      <w:r>
-        <w:t>3</w:t>
-      </w:r>
-      <w:r>
-        <w:t>3</w:t>
-      </w:r>
-      <w:r>
-        <w:t>: Guardado de las señales medidas.</w:t>
-      </w:r>
-    </w:p>
-    <w:p>
-      <w:pPr>
-        <w:pStyle w:val="Prrafodelista"/>
-        <w:numPr>
-          <w:ilvl w:val="0"/>
-          <w:numId w:val="1"/>
-        </w:numPr>
-      </w:pPr>
-      <w:r>
-        <w:t>RF-034: Registro de Organización.</w:t>
-      </w:r>
-    </w:p>
-    <w:p>
-      <w:pPr>
-        <w:pStyle w:val="Prrafodelista"/>
-        <w:numPr>
-          <w:ilvl w:val="0"/>
-          <w:numId w:val="1"/>
-        </w:numPr>
-      </w:pPr>
-      <w:r>
-        <w:t>RF-035: Identificador de la Organización.</w:t>
-      </w:r>
-    </w:p>
-    <w:p>
-      <w:pPr>
-        <w:pStyle w:val="Prrafodelista"/>
-        <w:numPr>
-          <w:ilvl w:val="0"/>
-          <w:numId w:val="1"/>
-        </w:numPr>
-      </w:pPr>
-      <w:r>
-        <w:t>RF-036: Vinculación de Investigador y Organización.</w:t>
-      </w:r>
-    </w:p>
-    <w:p>
-      <w:pPr>
-        <w:pStyle w:val="Prrafodelista"/>
-        <w:numPr>
-          <w:ilvl w:val="0"/>
-          <w:numId w:val="1"/>
-        </w:numPr>
-      </w:pPr>
-      <w:r>
-        <w:t>RF-037: Identificador de la Asociación.</w:t>
-      </w:r>
-    </w:p>
-    <w:p>
-      <w:pPr>
-        <w:pStyle w:val="Prrafodelista"/>
-        <w:numPr>
-          <w:ilvl w:val="0"/>
-          <w:numId w:val="1"/>
-        </w:numPr>
-      </w:pPr>
-      <w:r>
-        <w:t>RF-03</w:t>
-      </w:r>
-      <w:r>
-        <w:t>8</w:t>
-      </w:r>
-      <w:r>
-        <w:t>: Identificador de la Sesión.</w:t>
-      </w:r>
-    </w:p>
-    <w:p>
-      <w:pPr>
-        <w:pStyle w:val="Prrafodelista"/>
-        <w:numPr>
-          <w:ilvl w:val="0"/>
-          <w:numId w:val="1"/>
-        </w:numPr>
-      </w:pPr>
-      <w:r>
-        <w:t>RF-0</w:t>
-      </w:r>
-      <w:r>
-        <w:t>3</w:t>
-      </w:r>
-      <w:r>
-        <w:t>9</w:t>
-      </w:r>
-      <w:r>
-        <w:t>: Descartado de las señales medidas.</w:t>
-      </w:r>
-    </w:p>
-    <w:p>
-      <w:pPr>
-        <w:pStyle w:val="Prrafodelista"/>
-        <w:numPr>
-          <w:ilvl w:val="0"/>
-          <w:numId w:val="1"/>
-        </w:numPr>
-      </w:pPr>
-      <w:r>
-        <w:t>RF-0</w:t>
-      </w:r>
-      <w:r>
-        <w:t>40</w:t>
-      </w:r>
-      <w:r>
-        <w:t>: Consulta de datos de un usuario.</w:t>
-      </w:r>
-    </w:p>
-    <w:p>
-      <w:pPr>
-        <w:pStyle w:val="Prrafodelista"/>
-        <w:numPr>
-          <w:ilvl w:val="0"/>
-          <w:numId w:val="1"/>
-        </w:numPr>
-      </w:pPr>
-      <w:r>
-        <w:t>RF-0</w:t>
-      </w:r>
-      <w:r>
-        <w:t>4</w:t>
-      </w:r>
-      <w:r>
-        <w:t>1</w:t>
-      </w:r>
-      <w:r>
-        <w:t>: Pantalla de datos del usuario.</w:t>
-      </w:r>
-    </w:p>
-    <w:p>
-      <w:pPr>
-        <w:pStyle w:val="Prrafodelista"/>
-        <w:numPr>
-          <w:ilvl w:val="0"/>
-          <w:numId w:val="1"/>
-        </w:numPr>
-      </w:pPr>
-      <w:r>
-        <w:t>RF-0</w:t>
-      </w:r>
-      <w:r>
-        <w:t>4</w:t>
-      </w:r>
-      <w:r>
-        <w:t>2</w:t>
-      </w:r>
-      <w:r>
-        <w:t>: Modificación de los resultados de las sesiones.</w:t>
-      </w:r>
-    </w:p>
-    <w:p>
-      <w:pPr>
-        <w:pStyle w:val="Prrafodelista"/>
-        <w:numPr>
-          <w:ilvl w:val="0"/>
-          <w:numId w:val="1"/>
-        </w:numPr>
-      </w:pPr>
-      <w:r>
-        <w:t>RF-0</w:t>
-      </w:r>
-      <w:r>
-        <w:t>4</w:t>
-      </w:r>
-      <w:r>
-        <w:t>3</w:t>
-      </w:r>
-      <w:r>
-        <w:t>: Consulta del registro de una sesión.</w:t>
-      </w:r>
-    </w:p>
-    <w:p>
-      <w:pPr>
-        <w:pStyle w:val="Prrafodelista"/>
-        <w:numPr>
-          <w:ilvl w:val="0"/>
-          <w:numId w:val="1"/>
-        </w:numPr>
-      </w:pPr>
-      <w:r>
-        <w:t>RF-0</w:t>
-      </w:r>
-      <w:r>
-        <w:t>4</w:t>
-      </w:r>
-      <w:r>
-        <w:t>4</w:t>
-      </w:r>
-      <w:r>
-        <w:t>: Borrado del registro de una sesión.</w:t>
-      </w:r>
-    </w:p>
-    <w:p>
-      <w:pPr>
-        <w:pStyle w:val="Prrafodelista"/>
-        <w:numPr>
-          <w:ilvl w:val="0"/>
-          <w:numId w:val="1"/>
-        </w:numPr>
-      </w:pPr>
-      <w:r>
-        <w:t>RF-0</w:t>
-      </w:r>
-      <w:r>
-        <w:t>4</w:t>
-      </w:r>
-      <w:r>
-        <w:t>5</w:t>
-      </w:r>
-      <w:r>
-        <w:t>: Borrado de todas las sesiones de un usuario.</w:t>
-      </w:r>
-    </w:p>
-    <w:p>
-      <w:pPr>
-        <w:pStyle w:val="Prrafodelista"/>
-        <w:numPr>
-          <w:ilvl w:val="0"/>
-          <w:numId w:val="1"/>
-        </w:numPr>
-      </w:pPr>
-      <w:r>
-        <w:t>RF-0</w:t>
-      </w:r>
-      <w:r>
-        <w:t>4</w:t>
-      </w:r>
-      <w:r>
-        <w:t>6</w:t>
-      </w:r>
-      <w:r>
         <w:t>: Confirmación del borrado de las sesiones.</w:t>
       </w:r>
     </w:p>
@@ -1425,7 +1803,6 @@
         </w:numPr>
       </w:pPr>
       <w:r>
-        <w:lastRenderedPageBreak/>
         <w:t>RF-0</w:t>
       </w:r>
       <w:r>

</xml_diff>